<commit_message>
Add in Nuget Packages for Dapper & Entity Framework
</commit_message>
<xml_diff>
--- a/Solution_Overview.docx
+++ b/Solution_Overview.docx
@@ -95,6 +95,49 @@
     <w:p>
       <w:pPr>
         <w:pStyle w:val="ListParagraph"/>
+        <w:ind w:left="0"/>
+      </w:pPr>
+    </w:p>
+    <w:p>
+      <w:pPr>
+        <w:pStyle w:val="ListParagraph"/>
+        <w:ind w:left="0"/>
+      </w:pPr>
+      <w:r>
+        <w:t xml:space="preserve">Adding Dapper to </w:t>
+      </w:r>
+      <w:proofErr w:type="spellStart"/>
+      <w:r>
+        <w:t>DataAccess</w:t>
+      </w:r>
+      <w:proofErr w:type="spellEnd"/>
+    </w:p>
+    <w:p>
+      <w:pPr>
+        <w:pStyle w:val="ListParagraph"/>
+        <w:ind w:left="0"/>
+      </w:pPr>
+      <w:r>
+        <w:t xml:space="preserve">Adding </w:t>
+      </w:r>
+      <w:proofErr w:type="spellStart"/>
+      <w:r>
+        <w:t>Microsoft.EntityFrameworkCore</w:t>
+      </w:r>
+      <w:proofErr w:type="spellEnd"/>
+      <w:r>
+        <w:t xml:space="preserve"> to </w:t>
+      </w:r>
+      <w:proofErr w:type="spellStart"/>
+      <w:r>
+        <w:t>DataAccess</w:t>
+      </w:r>
+      <w:proofErr w:type="spellEnd"/>
+    </w:p>
+    <w:p>
+      <w:pPr>
+        <w:pStyle w:val="ListParagraph"/>
+        <w:ind w:left="0"/>
       </w:pPr>
     </w:p>
     <w:p>

</xml_diff>

<commit_message>
Add in Swager to .NET 3.1 release
</commit_message>
<xml_diff>
--- a/Solution_Overview.docx
+++ b/Solution_Overview.docx
@@ -143,9 +143,145 @@
     <w:p>
       <w:pPr>
         <w:pStyle w:val="ListParagraph"/>
+        <w:ind w:left="0"/>
+      </w:pPr>
+      <w:hyperlink r:id="rId5" w:history="1">
+        <w:r>
+          <w:rPr>
+            <w:rStyle w:val="Hyperlink"/>
+          </w:rPr>
+          <w:t>https://dotnetdetail.net/how-to-add-swagger-to-asp-net-core-3-0-web-api/</w:t>
+        </w:r>
+      </w:hyperlink>
+    </w:p>
+    <w:p>
+      <w:pPr>
+        <w:pStyle w:val="ListParagraph"/>
+        <w:ind w:left="0"/>
+      </w:pPr>
+      <w:hyperlink r:id="rId6" w:history="1">
+        <w:r>
+          <w:rPr>
+            <w:rStyle w:val="Hyperlink"/>
+          </w:rPr>
+          <w:t>https://docs.microsoft.com/en-us/aspnet/core/tutorials/getting-started-with-swashbuckle?view=aspnetcore-3.1&amp;tabs=visual-studio</w:t>
+        </w:r>
+      </w:hyperlink>
+    </w:p>
+    <w:p>
+      <w:pPr>
+        <w:pStyle w:val="ListParagraph"/>
+        <w:ind w:left="0"/>
+      </w:pPr>
+      <w:r>
+        <w:tab/>
+      </w:r>
+      <w:r>
+        <w:t xml:space="preserve">Adding </w:t>
+      </w:r>
+      <w:proofErr w:type="spellStart"/>
+      <w:r>
+        <w:t>Swashbuckle.AspNetCore</w:t>
+      </w:r>
+      <w:proofErr w:type="spellEnd"/>
+      <w:r>
+        <w:t xml:space="preserve"> </w:t>
+      </w:r>
+      <w:r>
+        <w:t>to ASPNET_</w:t>
+      </w:r>
+      <w:proofErr w:type="gramStart"/>
+      <w:r>
+        <w:t>API</w:t>
+      </w:r>
+      <w:r>
+        <w:t xml:space="preserve">  *</w:t>
+      </w:r>
+      <w:proofErr w:type="gramEnd"/>
+      <w:r>
+        <w:t xml:space="preserve">* Use </w:t>
+      </w:r>
+      <w:r>
+        <w:t>Pre-Release since we’re on .net 3.1</w:t>
+      </w:r>
+    </w:p>
+    <w:p>
+      <w:pPr>
+        <w:pStyle w:val="ListParagraph"/>
+        <w:ind w:left="0"/>
+      </w:pPr>
+    </w:p>
+    <w:p>
+      <w:pPr>
+        <w:pStyle w:val="ListParagraph"/>
+        <w:ind w:left="0"/>
+      </w:pPr>
+      <w:r>
+        <w:tab/>
+        <w:t>** Add in Registration Codes.</w:t>
+      </w:r>
+    </w:p>
+    <w:p>
+      <w:pPr>
+        <w:pStyle w:val="ListParagraph"/>
+        <w:ind w:left="0"/>
+      </w:pPr>
+    </w:p>
+    <w:p>
+      <w:pPr>
+        <w:pStyle w:val="ListParagraph"/>
+        <w:ind w:left="0"/>
+      </w:pPr>
+      <w:r>
+        <w:t xml:space="preserve">Adding </w:t>
+      </w:r>
+      <w:proofErr w:type="spellStart"/>
+      <w:proofErr w:type="gramStart"/>
+      <w:r>
+        <w:t>Microsoft.AspNetCore.Mvc.Formatters</w:t>
+      </w:r>
+      <w:proofErr w:type="gramEnd"/>
+      <w:r>
+        <w:t>.Json</w:t>
+      </w:r>
+      <w:proofErr w:type="spellEnd"/>
+      <w:r>
+        <w:t xml:space="preserve"> to ASPNET_API</w:t>
+      </w:r>
+    </w:p>
+    <w:p>
+      <w:pPr>
+        <w:pStyle w:val="ListParagraph"/>
+        <w:ind w:left="0"/>
+      </w:pPr>
+    </w:p>
+    <w:p>
+      <w:pPr>
+        <w:pStyle w:val="ListParagraph"/>
+        <w:ind w:left="0"/>
       </w:pPr>
       <w:bookmarkStart w:id="0" w:name="_GoBack"/>
-      <w:bookmarkEnd w:id="0"/>
+      <w:r>
+        <w:t>http://localhost:5000/swagger/index.html</w:t>
+      </w:r>
+    </w:p>
+    <w:bookmarkEnd w:id="0"/>
+    <w:p>
+      <w:pPr>
+        <w:pStyle w:val="ListParagraph"/>
+        <w:ind w:left="0"/>
+      </w:pPr>
+    </w:p>
+    <w:p>
+      <w:pPr>
+        <w:pStyle w:val="ListParagraph"/>
+        <w:ind w:left="0"/>
+      </w:pPr>
+    </w:p>
+    <w:p>
+      <w:pPr>
+        <w:pStyle w:val="ListParagraph"/>
+      </w:pPr>
     </w:p>
     <w:sectPr>
       <w:pgSz w:w="12240" w:h="15840"/>
@@ -401,6 +537,7 @@
     <w:lsdException w:name="HTML Sample" w:semiHidden="1" w:unhideWhenUsed="1"/>
     <w:lsdException w:name="HTML Typewriter" w:semiHidden="1" w:unhideWhenUsed="1"/>
     <w:lsdException w:name="HTML Variable" w:semiHidden="1" w:unhideWhenUsed="1"/>
+    <w:lsdException w:name="Normal Table" w:semiHidden="1" w:unhideWhenUsed="1"/>
     <w:lsdException w:name="annotation subject" w:semiHidden="1" w:unhideWhenUsed="1"/>
     <w:lsdException w:name="No List" w:semiHidden="1" w:unhideWhenUsed="1"/>
     <w:lsdException w:name="Outline List 1" w:semiHidden="1" w:unhideWhenUsed="1"/>
@@ -447,8 +584,10 @@
     <w:lsdException w:name="Table Subtle 2" w:semiHidden="1" w:unhideWhenUsed="1"/>
     <w:lsdException w:name="Table Web 1" w:semiHidden="1" w:unhideWhenUsed="1"/>
     <w:lsdException w:name="Table Web 2" w:semiHidden="1" w:unhideWhenUsed="1"/>
+    <w:lsdException w:name="Table Web 3" w:semiHidden="1" w:unhideWhenUsed="1"/>
     <w:lsdException w:name="Balloon Text" w:semiHidden="1" w:unhideWhenUsed="1"/>
     <w:lsdException w:name="Table Grid" w:uiPriority="39"/>
+    <w:lsdException w:name="Table Theme" w:semiHidden="1" w:unhideWhenUsed="1"/>
     <w:lsdException w:name="Placeholder Text" w:semiHidden="1"/>
     <w:lsdException w:name="No Spacing" w:uiPriority="1" w:qFormat="1"/>
     <w:lsdException w:name="Light Shading" w:uiPriority="60"/>
@@ -711,6 +850,29 @@
       <w:ind w:left="720"/>
       <w:contextualSpacing/>
     </w:pPr>
+  </w:style>
+  <w:style w:type="character" w:styleId="Hyperlink">
+    <w:name w:val="Hyperlink"/>
+    <w:basedOn w:val="DefaultParagraphFont"/>
+    <w:uiPriority w:val="99"/>
+    <w:unhideWhenUsed/>
+    <w:rsid w:val="00392694"/>
+    <w:rPr>
+      <w:color w:val="0563C1" w:themeColor="hyperlink"/>
+      <w:u w:val="single"/>
+    </w:rPr>
+  </w:style>
+  <w:style w:type="character" w:styleId="UnresolvedMention">
+    <w:name w:val="Unresolved Mention"/>
+    <w:basedOn w:val="DefaultParagraphFont"/>
+    <w:uiPriority w:val="99"/>
+    <w:semiHidden/>
+    <w:unhideWhenUsed/>
+    <w:rsid w:val="00392694"/>
+    <w:rPr>
+      <w:color w:val="605E5C"/>
+      <w:shd w:val="clear" w:color="auto" w:fill="E1DFDD"/>
+    </w:rPr>
   </w:style>
 </w:styles>
 </file>

</xml_diff>

<commit_message>
Add in DBContext Classes
</commit_message>
<xml_diff>
--- a/Solution_Overview.docx
+++ b/Solution_Overview.docx
@@ -15,11 +15,9 @@
           <w:numId w:val="1"/>
         </w:numPr>
       </w:pPr>
-      <w:proofErr w:type="spellStart"/>
       <w:r>
         <w:t>ASPNET_WebApplication</w:t>
       </w:r>
-      <w:proofErr w:type="spellEnd"/>
     </w:p>
     <w:p>
       <w:pPr>
@@ -53,11 +51,9 @@
           <w:numId w:val="1"/>
         </w:numPr>
       </w:pPr>
-      <w:proofErr w:type="spellStart"/>
       <w:r>
         <w:t>DataAccess</w:t>
       </w:r>
-      <w:proofErr w:type="spellEnd"/>
     </w:p>
     <w:p>
       <w:pPr>
@@ -67,11 +63,9 @@
           <w:numId w:val="1"/>
         </w:numPr>
       </w:pPr>
-      <w:proofErr w:type="spellStart"/>
       <w:r>
         <w:t>Test.NUnitTestProject</w:t>
       </w:r>
-      <w:proofErr w:type="spellEnd"/>
     </w:p>
     <w:p>
       <w:pPr>
@@ -81,36 +75,29 @@
           <w:numId w:val="1"/>
         </w:numPr>
       </w:pPr>
-      <w:proofErr w:type="spellStart"/>
       <w:r>
         <w:t>Test.UIEdgeDriver</w:t>
       </w:r>
-      <w:proofErr w:type="spellEnd"/>
-    </w:p>
-    <w:p>
-      <w:pPr>
-        <w:pStyle w:val="ListParagraph"/>
-      </w:pPr>
-    </w:p>
-    <w:p>
-      <w:pPr>
-        <w:pStyle w:val="ListParagraph"/>
-        <w:ind w:left="0"/>
-      </w:pPr>
-    </w:p>
-    <w:p>
-      <w:pPr>
-        <w:pStyle w:val="ListParagraph"/>
-        <w:ind w:left="0"/>
-      </w:pPr>
-      <w:r>
-        <w:t xml:space="preserve">Adding Dapper to </w:t>
-      </w:r>
-      <w:proofErr w:type="spellStart"/>
-      <w:r>
-        <w:t>DataAccess</w:t>
-      </w:r>
-      <w:proofErr w:type="spellEnd"/>
+    </w:p>
+    <w:p>
+      <w:pPr>
+        <w:pStyle w:val="ListParagraph"/>
+      </w:pPr>
+    </w:p>
+    <w:p>
+      <w:pPr>
+        <w:pStyle w:val="ListParagraph"/>
+        <w:ind w:left="0"/>
+      </w:pPr>
+    </w:p>
+    <w:p>
+      <w:pPr>
+        <w:pStyle w:val="ListParagraph"/>
+        <w:ind w:left="0"/>
+      </w:pPr>
+      <w:r>
+        <w:t>Adding Dapper to DataAccess</w:t>
+      </w:r>
     </w:p>
     <w:p>
       <w:pPr>
@@ -120,19 +107,12 @@
       <w:r>
         <w:t xml:space="preserve">Adding </w:t>
       </w:r>
-      <w:proofErr w:type="spellStart"/>
       <w:r>
         <w:t>Microsoft.EntityFrameworkCore</w:t>
       </w:r>
-      <w:proofErr w:type="spellEnd"/>
-      <w:r>
-        <w:t xml:space="preserve"> to </w:t>
-      </w:r>
-      <w:proofErr w:type="spellStart"/>
-      <w:r>
-        <w:t>DataAccess</w:t>
-      </w:r>
-      <w:proofErr w:type="spellEnd"/>
+      <w:r>
+        <w:t xml:space="preserve"> to DataAccess</w:t>
+      </w:r>
     </w:p>
     <w:p>
       <w:pPr>
@@ -179,27 +159,17 @@
       <w:r>
         <w:t xml:space="preserve">Adding </w:t>
       </w:r>
-      <w:proofErr w:type="spellStart"/>
       <w:r>
         <w:t>Swashbuckle.AspNetCore</w:t>
       </w:r>
-      <w:proofErr w:type="spellEnd"/>
       <w:r>
         <w:t xml:space="preserve"> </w:t>
       </w:r>
       <w:r>
-        <w:t>to ASPNET_</w:t>
-      </w:r>
-      <w:proofErr w:type="gramStart"/>
-      <w:r>
-        <w:t>API</w:t>
-      </w:r>
-      <w:r>
-        <w:t xml:space="preserve">  *</w:t>
-      </w:r>
-      <w:proofErr w:type="gramEnd"/>
-      <w:r>
-        <w:t xml:space="preserve">* Use </w:t>
+        <w:t>to ASPNET_API</w:t>
+      </w:r>
+      <w:r>
+        <w:t xml:space="preserve"> ** Use </w:t>
       </w:r>
       <w:r>
         <w:t>Pre-Release since we’re on .net 3.1</w:t>
@@ -235,16 +205,9 @@
       <w:r>
         <w:t xml:space="preserve">Adding </w:t>
       </w:r>
-      <w:proofErr w:type="spellStart"/>
-      <w:proofErr w:type="gramStart"/>
-      <w:r>
-        <w:t>Microsoft.AspNetCore.Mvc.Formatters</w:t>
-      </w:r>
-      <w:proofErr w:type="gramEnd"/>
-      <w:r>
-        <w:t>.Json</w:t>
-      </w:r>
-      <w:proofErr w:type="spellEnd"/>
+      <w:r>
+        <w:t>Microsoft.AspNetCore.Mvc.Formatters.Json</w:t>
+      </w:r>
       <w:r>
         <w:t xml:space="preserve"> to ASPNET_API</w:t>
       </w:r>
@@ -260,23 +223,105 @@
         <w:pStyle w:val="ListParagraph"/>
         <w:ind w:left="0"/>
       </w:pPr>
+      <w:hyperlink r:id="rId7" w:history="1">
+        <w:r>
+          <w:rPr>
+            <w:rStyle w:val="Hyperlink"/>
+          </w:rPr>
+          <w:t>http://localhost:5000/swagger/index.html</w:t>
+        </w:r>
+      </w:hyperlink>
+    </w:p>
+    <w:p>
+      <w:pPr>
+        <w:pStyle w:val="ListParagraph"/>
+        <w:ind w:left="0"/>
+      </w:pPr>
+    </w:p>
+    <w:p>
+      <w:pPr>
+        <w:pStyle w:val="ListParagraph"/>
+        <w:ind w:left="0"/>
+      </w:pPr>
+      <w:r>
+        <w:t>Config Updates</w:t>
+      </w:r>
+    </w:p>
+    <w:p>
+      <w:pPr>
+        <w:pStyle w:val="ListParagraph"/>
+        <w:numPr>
+          <w:ilvl w:val="0"/>
+          <w:numId w:val="2"/>
+        </w:numPr>
+      </w:pPr>
+      <w:r>
+        <w:t>Web_API: Change Settings for API to be 5001</w:t>
+      </w:r>
+    </w:p>
+    <w:p>
+      <w:r>
+        <w:t>Test Project</w:t>
+      </w:r>
+    </w:p>
+    <w:p>
+      <w:pPr>
+        <w:pStyle w:val="ListParagraph"/>
+        <w:numPr>
+          <w:ilvl w:val="0"/>
+          <w:numId w:val="2"/>
+        </w:numPr>
+      </w:pPr>
+      <w:r>
+        <w:t xml:space="preserve">Update Solution to .NET Core 3.1 </w:t>
+      </w:r>
+    </w:p>
+    <w:p>
+      <w:pPr>
+        <w:pStyle w:val="ListParagraph"/>
+        <w:numPr>
+          <w:ilvl w:val="0"/>
+          <w:numId w:val="2"/>
+        </w:numPr>
+      </w:pPr>
+      <w:r>
+        <w:t>Update Nuget Packages for Test project</w:t>
+      </w:r>
+    </w:p>
+    <w:p>
+      <w:pPr>
+        <w:pStyle w:val="ListParagraph"/>
+        <w:ind w:left="0"/>
+      </w:pPr>
+    </w:p>
+    <w:p>
+      <w:pPr>
+        <w:pStyle w:val="ListParagraph"/>
+        <w:ind w:left="0"/>
+      </w:pPr>
+    </w:p>
+    <w:p>
+      <w:pPr>
+        <w:pStyle w:val="ListParagraph"/>
+        <w:ind w:left="0"/>
+      </w:pPr>
+      <w:r>
+        <w:t>Within DataAccess Classes</w:t>
+      </w:r>
+    </w:p>
+    <w:p>
+      <w:pPr>
+        <w:pStyle w:val="ListParagraph"/>
+        <w:numPr>
+          <w:ilvl w:val="0"/>
+          <w:numId w:val="3"/>
+        </w:numPr>
+      </w:pPr>
+      <w:r>
+        <w:t>Add In Customer &amp; DB Context Classes</w:t>
+      </w:r>
       <w:bookmarkStart w:id="0" w:name="_GoBack"/>
-      <w:r>
-        <w:t>http://localhost:5000/swagger/index.html</w:t>
-      </w:r>
-    </w:p>
-    <w:bookmarkEnd w:id="0"/>
-    <w:p>
-      <w:pPr>
-        <w:pStyle w:val="ListParagraph"/>
-        <w:ind w:left="0"/>
-      </w:pPr>
-    </w:p>
-    <w:p>
-      <w:pPr>
-        <w:pStyle w:val="ListParagraph"/>
-        <w:ind w:left="0"/>
-      </w:pPr>
+      <w:bookmarkEnd w:id="0"/>
     </w:p>
     <w:p>
       <w:pPr>
@@ -296,6 +341,118 @@
 <file path=word/numbering.xml><?xml version="1.0" encoding="utf-8"?>
 <w:numbering xmlns:wpc="http://schemas.microsoft.com/office/word/2010/wordprocessingCanvas" xmlns:cx="http://schemas.microsoft.com/office/drawing/2014/chartex" xmlns:cx1="http://schemas.microsoft.com/office/drawing/2015/9/8/chartex" xmlns:cx2="http://schemas.microsoft.com/office/drawing/2015/10/21/chartex" xmlns:cx3="http://schemas.microsoft.com/office/drawing/2016/5/9/chartex" xmlns:cx4="http://schemas.microsoft.com/office/drawing/2016/5/10/chartex" xmlns:cx5="http://schemas.microsoft.com/office/drawing/2016/5/11/chartex" xmlns:cx6="http://schemas.microsoft.com/office/drawing/2016/5/12/chartex" xmlns:cx7="http://schemas.microsoft.com/office/drawing/2016/5/13/chartex" xmlns:cx8="http://schemas.microsoft.com/office/drawing/2016/5/14/chartex" xmlns:mc="http://schemas.openxmlformats.org/markup-compatibility/2006" xmlns:aink="http://schemas.microsoft.com/office/drawing/2016/ink" xmlns:am3d="http://schemas.microsoft.com/office/drawing/2017/model3d" xmlns:o="urn:schemas-microsoft-com:office:office" xmlns:r="http://schemas.openxmlformats.org/officeDocument/2006/relationships" xmlns:m="http://schemas.openxmlformats.org/officeDocument/2006/math" xmlns:v="urn:schemas-microsoft-com:vml" xmlns:wp14="http://schemas.microsoft.com/office/word/2010/wordprocessingDrawing" xmlns:wp="http://schemas.openxmlformats.org/drawingml/2006/wordprocessingDrawing" xmlns:w10="urn:schemas-microsoft-com:office:word" xmlns:w="http://schemas.openxmlformats.org/wordprocessingml/2006/main" xmlns:w14="http://schemas.microsoft.com/office/word/2010/wordml" xmlns:w15="http://schemas.microsoft.com/office/word/2012/wordml" xmlns:w16cid="http://schemas.microsoft.com/office/word/2016/wordml/cid" xmlns:w16se="http://schemas.microsoft.com/office/word/2015/wordml/symex" xmlns:wpg="http://schemas.microsoft.com/office/word/2010/wordprocessingGroup" xmlns:wpi="http://schemas.microsoft.com/office/word/2010/wordprocessingInk" xmlns:wne="http://schemas.microsoft.com/office/word/2006/wordml" xmlns:wps="http://schemas.microsoft.com/office/word/2010/wordprocessingShape" mc:Ignorable="w14 w15 w16se w16cid wp14">
   <w:abstractNum w:abstractNumId="0" w15:restartNumberingAfterBreak="0">
+    <w:nsid w:val="00336131"/>
+    <w:multiLevelType w:val="hybridMultilevel"/>
+    <w:tmpl w:val="EAEAD1C0"/>
+    <w:lvl w:ilvl="0" w:tplc="9DC62B6A">
+      <w:numFmt w:val="bullet"/>
+      <w:lvlText w:val="-"/>
+      <w:lvlJc w:val="left"/>
+      <w:pPr>
+        <w:ind w:left="720" w:hanging="360"/>
+      </w:pPr>
+      <w:rPr>
+        <w:rFonts w:ascii="Calibri" w:eastAsiaTheme="minorHAnsi" w:hAnsi="Calibri" w:cs="Calibri" w:hint="default"/>
+      </w:rPr>
+    </w:lvl>
+    <w:lvl w:ilvl="1" w:tplc="04090003" w:tentative="1">
+      <w:start w:val="1"/>
+      <w:numFmt w:val="bullet"/>
+      <w:lvlText w:val="o"/>
+      <w:lvlJc w:val="left"/>
+      <w:pPr>
+        <w:ind w:left="1440" w:hanging="360"/>
+      </w:pPr>
+      <w:rPr>
+        <w:rFonts w:ascii="Courier New" w:hAnsi="Courier New" w:cs="Courier New" w:hint="default"/>
+      </w:rPr>
+    </w:lvl>
+    <w:lvl w:ilvl="2" w:tplc="04090005" w:tentative="1">
+      <w:start w:val="1"/>
+      <w:numFmt w:val="bullet"/>
+      <w:lvlText w:val=""/>
+      <w:lvlJc w:val="left"/>
+      <w:pPr>
+        <w:ind w:left="2160" w:hanging="360"/>
+      </w:pPr>
+      <w:rPr>
+        <w:rFonts w:ascii="Wingdings" w:hAnsi="Wingdings" w:hint="default"/>
+      </w:rPr>
+    </w:lvl>
+    <w:lvl w:ilvl="3" w:tplc="04090001" w:tentative="1">
+      <w:start w:val="1"/>
+      <w:numFmt w:val="bullet"/>
+      <w:lvlText w:val=""/>
+      <w:lvlJc w:val="left"/>
+      <w:pPr>
+        <w:ind w:left="2880" w:hanging="360"/>
+      </w:pPr>
+      <w:rPr>
+        <w:rFonts w:ascii="Symbol" w:hAnsi="Symbol" w:hint="default"/>
+      </w:rPr>
+    </w:lvl>
+    <w:lvl w:ilvl="4" w:tplc="04090003" w:tentative="1">
+      <w:start w:val="1"/>
+      <w:numFmt w:val="bullet"/>
+      <w:lvlText w:val="o"/>
+      <w:lvlJc w:val="left"/>
+      <w:pPr>
+        <w:ind w:left="3600" w:hanging="360"/>
+      </w:pPr>
+      <w:rPr>
+        <w:rFonts w:ascii="Courier New" w:hAnsi="Courier New" w:cs="Courier New" w:hint="default"/>
+      </w:rPr>
+    </w:lvl>
+    <w:lvl w:ilvl="5" w:tplc="04090005" w:tentative="1">
+      <w:start w:val="1"/>
+      <w:numFmt w:val="bullet"/>
+      <w:lvlText w:val=""/>
+      <w:lvlJc w:val="left"/>
+      <w:pPr>
+        <w:ind w:left="4320" w:hanging="360"/>
+      </w:pPr>
+      <w:rPr>
+        <w:rFonts w:ascii="Wingdings" w:hAnsi="Wingdings" w:hint="default"/>
+      </w:rPr>
+    </w:lvl>
+    <w:lvl w:ilvl="6" w:tplc="04090001" w:tentative="1">
+      <w:start w:val="1"/>
+      <w:numFmt w:val="bullet"/>
+      <w:lvlText w:val=""/>
+      <w:lvlJc w:val="left"/>
+      <w:pPr>
+        <w:ind w:left="5040" w:hanging="360"/>
+      </w:pPr>
+      <w:rPr>
+        <w:rFonts w:ascii="Symbol" w:hAnsi="Symbol" w:hint="default"/>
+      </w:rPr>
+    </w:lvl>
+    <w:lvl w:ilvl="7" w:tplc="04090003" w:tentative="1">
+      <w:start w:val="1"/>
+      <w:numFmt w:val="bullet"/>
+      <w:lvlText w:val="o"/>
+      <w:lvlJc w:val="left"/>
+      <w:pPr>
+        <w:ind w:left="5760" w:hanging="360"/>
+      </w:pPr>
+      <w:rPr>
+        <w:rFonts w:ascii="Courier New" w:hAnsi="Courier New" w:cs="Courier New" w:hint="default"/>
+      </w:rPr>
+    </w:lvl>
+    <w:lvl w:ilvl="8" w:tplc="04090005" w:tentative="1">
+      <w:start w:val="1"/>
+      <w:numFmt w:val="bullet"/>
+      <w:lvlText w:val=""/>
+      <w:lvlJc w:val="left"/>
+      <w:pPr>
+        <w:ind w:left="6480" w:hanging="360"/>
+      </w:pPr>
+      <w:rPr>
+        <w:rFonts w:ascii="Wingdings" w:hAnsi="Wingdings" w:hint="default"/>
+      </w:rPr>
+    </w:lvl>
+  </w:abstractNum>
+  <w:abstractNum w:abstractNumId="1" w15:restartNumberingAfterBreak="0">
     <w:nsid w:val="22E02A64"/>
     <w:multiLevelType w:val="hybridMultilevel"/>
     <w:tmpl w:val="F22640FC"/>
@@ -408,7 +565,125 @@
       </w:rPr>
     </w:lvl>
   </w:abstractNum>
+  <w:abstractNum w:abstractNumId="2" w15:restartNumberingAfterBreak="0">
+    <w:nsid w:val="34084C9B"/>
+    <w:multiLevelType w:val="hybridMultilevel"/>
+    <w:tmpl w:val="BB1A74B6"/>
+    <w:lvl w:ilvl="0" w:tplc="B21A08C4">
+      <w:numFmt w:val="bullet"/>
+      <w:lvlText w:val=""/>
+      <w:lvlJc w:val="left"/>
+      <w:pPr>
+        <w:ind w:left="720" w:hanging="360"/>
+      </w:pPr>
+      <w:rPr>
+        <w:rFonts w:ascii="Wingdings" w:eastAsiaTheme="minorHAnsi" w:hAnsi="Wingdings" w:cstheme="minorBidi" w:hint="default"/>
+      </w:rPr>
+    </w:lvl>
+    <w:lvl w:ilvl="1" w:tplc="04090003" w:tentative="1">
+      <w:start w:val="1"/>
+      <w:numFmt w:val="bullet"/>
+      <w:lvlText w:val="o"/>
+      <w:lvlJc w:val="left"/>
+      <w:pPr>
+        <w:ind w:left="1440" w:hanging="360"/>
+      </w:pPr>
+      <w:rPr>
+        <w:rFonts w:ascii="Courier New" w:hAnsi="Courier New" w:cs="Courier New" w:hint="default"/>
+      </w:rPr>
+    </w:lvl>
+    <w:lvl w:ilvl="2" w:tplc="04090005" w:tentative="1">
+      <w:start w:val="1"/>
+      <w:numFmt w:val="bullet"/>
+      <w:lvlText w:val=""/>
+      <w:lvlJc w:val="left"/>
+      <w:pPr>
+        <w:ind w:left="2160" w:hanging="360"/>
+      </w:pPr>
+      <w:rPr>
+        <w:rFonts w:ascii="Wingdings" w:hAnsi="Wingdings" w:hint="default"/>
+      </w:rPr>
+    </w:lvl>
+    <w:lvl w:ilvl="3" w:tplc="04090001" w:tentative="1">
+      <w:start w:val="1"/>
+      <w:numFmt w:val="bullet"/>
+      <w:lvlText w:val=""/>
+      <w:lvlJc w:val="left"/>
+      <w:pPr>
+        <w:ind w:left="2880" w:hanging="360"/>
+      </w:pPr>
+      <w:rPr>
+        <w:rFonts w:ascii="Symbol" w:hAnsi="Symbol" w:hint="default"/>
+      </w:rPr>
+    </w:lvl>
+    <w:lvl w:ilvl="4" w:tplc="04090003" w:tentative="1">
+      <w:start w:val="1"/>
+      <w:numFmt w:val="bullet"/>
+      <w:lvlText w:val="o"/>
+      <w:lvlJc w:val="left"/>
+      <w:pPr>
+        <w:ind w:left="3600" w:hanging="360"/>
+      </w:pPr>
+      <w:rPr>
+        <w:rFonts w:ascii="Courier New" w:hAnsi="Courier New" w:cs="Courier New" w:hint="default"/>
+      </w:rPr>
+    </w:lvl>
+    <w:lvl w:ilvl="5" w:tplc="04090005" w:tentative="1">
+      <w:start w:val="1"/>
+      <w:numFmt w:val="bullet"/>
+      <w:lvlText w:val=""/>
+      <w:lvlJc w:val="left"/>
+      <w:pPr>
+        <w:ind w:left="4320" w:hanging="360"/>
+      </w:pPr>
+      <w:rPr>
+        <w:rFonts w:ascii="Wingdings" w:hAnsi="Wingdings" w:hint="default"/>
+      </w:rPr>
+    </w:lvl>
+    <w:lvl w:ilvl="6" w:tplc="04090001" w:tentative="1">
+      <w:start w:val="1"/>
+      <w:numFmt w:val="bullet"/>
+      <w:lvlText w:val=""/>
+      <w:lvlJc w:val="left"/>
+      <w:pPr>
+        <w:ind w:left="5040" w:hanging="360"/>
+      </w:pPr>
+      <w:rPr>
+        <w:rFonts w:ascii="Symbol" w:hAnsi="Symbol" w:hint="default"/>
+      </w:rPr>
+    </w:lvl>
+    <w:lvl w:ilvl="7" w:tplc="04090003" w:tentative="1">
+      <w:start w:val="1"/>
+      <w:numFmt w:val="bullet"/>
+      <w:lvlText w:val="o"/>
+      <w:lvlJc w:val="left"/>
+      <w:pPr>
+        <w:ind w:left="5760" w:hanging="360"/>
+      </w:pPr>
+      <w:rPr>
+        <w:rFonts w:ascii="Courier New" w:hAnsi="Courier New" w:cs="Courier New" w:hint="default"/>
+      </w:rPr>
+    </w:lvl>
+    <w:lvl w:ilvl="8" w:tplc="04090005" w:tentative="1">
+      <w:start w:val="1"/>
+      <w:numFmt w:val="bullet"/>
+      <w:lvlText w:val=""/>
+      <w:lvlJc w:val="left"/>
+      <w:pPr>
+        <w:ind w:left="6480" w:hanging="360"/>
+      </w:pPr>
+      <w:rPr>
+        <w:rFonts w:ascii="Wingdings" w:hAnsi="Wingdings" w:hint="default"/>
+      </w:rPr>
+    </w:lvl>
+  </w:abstractNum>
   <w:num w:numId="1">
+    <w:abstractNumId w:val="1"/>
+  </w:num>
+  <w:num w:numId="2">
+    <w:abstractNumId w:val="2"/>
+  </w:num>
+  <w:num w:numId="3">
     <w:abstractNumId w:val="0"/>
   </w:num>
 </w:numbering>

</xml_diff>

<commit_message>
Update with Customer DataAccess through WebAPI
</commit_message>
<xml_diff>
--- a/Solution_Overview.docx
+++ b/Solution_Overview.docx
@@ -15,9 +15,11 @@
           <w:numId w:val="1"/>
         </w:numPr>
       </w:pPr>
+      <w:proofErr w:type="spellStart"/>
       <w:r>
         <w:t>ASPNET_WebApplication</w:t>
       </w:r>
+      <w:proofErr w:type="spellEnd"/>
     </w:p>
     <w:p>
       <w:pPr>
@@ -51,9 +53,11 @@
           <w:numId w:val="1"/>
         </w:numPr>
       </w:pPr>
+      <w:proofErr w:type="spellStart"/>
       <w:r>
         <w:t>DataAccess</w:t>
       </w:r>
+      <w:proofErr w:type="spellEnd"/>
     </w:p>
     <w:p>
       <w:pPr>
@@ -63,9 +67,11 @@
           <w:numId w:val="1"/>
         </w:numPr>
       </w:pPr>
+      <w:proofErr w:type="spellStart"/>
       <w:r>
         <w:t>Test.NUnitTestProject</w:t>
       </w:r>
+      <w:proofErr w:type="spellEnd"/>
     </w:p>
     <w:p>
       <w:pPr>
@@ -75,9 +81,11 @@
           <w:numId w:val="1"/>
         </w:numPr>
       </w:pPr>
+      <w:proofErr w:type="spellStart"/>
       <w:r>
         <w:t>Test.UIEdgeDriver</w:t>
       </w:r>
+      <w:proofErr w:type="spellEnd"/>
     </w:p>
     <w:p>
       <w:pPr>
@@ -96,8 +104,13 @@
         <w:ind w:left="0"/>
       </w:pPr>
       <w:r>
-        <w:t>Adding Dapper to DataAccess</w:t>
-      </w:r>
+        <w:t xml:space="preserve">Adding Dapper to </w:t>
+      </w:r>
+      <w:proofErr w:type="spellStart"/>
+      <w:r>
+        <w:t>DataAccess</w:t>
+      </w:r>
+      <w:proofErr w:type="spellEnd"/>
     </w:p>
     <w:p>
       <w:pPr>
@@ -107,12 +120,19 @@
       <w:r>
         <w:t xml:space="preserve">Adding </w:t>
       </w:r>
+      <w:proofErr w:type="spellStart"/>
       <w:r>
         <w:t>Microsoft.EntityFrameworkCore</w:t>
       </w:r>
-      <w:r>
-        <w:t xml:space="preserve"> to DataAccess</w:t>
-      </w:r>
+      <w:proofErr w:type="spellEnd"/>
+      <w:r>
+        <w:t xml:space="preserve"> to </w:t>
+      </w:r>
+      <w:proofErr w:type="spellStart"/>
+      <w:r>
+        <w:t>DataAccess</w:t>
+      </w:r>
+      <w:proofErr w:type="spellEnd"/>
     </w:p>
     <w:p>
       <w:pPr>
@@ -159,9 +179,11 @@
       <w:r>
         <w:t xml:space="preserve">Adding </w:t>
       </w:r>
+      <w:proofErr w:type="spellStart"/>
       <w:r>
         <w:t>Swashbuckle.AspNetCore</w:t>
       </w:r>
+      <w:proofErr w:type="spellEnd"/>
       <w:r>
         <w:t xml:space="preserve"> </w:t>
       </w:r>
@@ -205,9 +227,11 @@
       <w:r>
         <w:t xml:space="preserve">Adding </w:t>
       </w:r>
+      <w:proofErr w:type="spellStart"/>
       <w:r>
         <w:t>Microsoft.AspNetCore.Mvc.Formatters.Json</w:t>
       </w:r>
+      <w:proofErr w:type="spellEnd"/>
       <w:r>
         <w:t xml:space="preserve"> to ASPNET_API</w:t>
       </w:r>
@@ -255,8 +279,13 @@
           <w:numId w:val="2"/>
         </w:numPr>
       </w:pPr>
-      <w:r>
-        <w:t>Web_API: Change Settings for API to be 5001</w:t>
+      <w:proofErr w:type="spellStart"/>
+      <w:r>
+        <w:t>Web_API</w:t>
+      </w:r>
+      <w:proofErr w:type="spellEnd"/>
+      <w:r>
+        <w:t>: Change Settings for API to be 5001</w:t>
       </w:r>
     </w:p>
     <w:p>
@@ -285,7 +314,15 @@
         </w:numPr>
       </w:pPr>
       <w:r>
-        <w:t>Update Nuget Packages for Test project</w:t>
+        <w:t xml:space="preserve">Update </w:t>
+      </w:r>
+      <w:proofErr w:type="spellStart"/>
+      <w:r>
+        <w:t>Nuget</w:t>
+      </w:r>
+      <w:proofErr w:type="spellEnd"/>
+      <w:r>
+        <w:t xml:space="preserve"> Packages for Test project</w:t>
       </w:r>
     </w:p>
     <w:p>
@@ -306,7 +343,15 @@
         <w:ind w:left="0"/>
       </w:pPr>
       <w:r>
-        <w:t>Within DataAccess Classes</w:t>
+        <w:t xml:space="preserve">Within </w:t>
+      </w:r>
+      <w:proofErr w:type="spellStart"/>
+      <w:r>
+        <w:t>DataAccess</w:t>
+      </w:r>
+      <w:proofErr w:type="spellEnd"/>
+      <w:r>
+        <w:t xml:space="preserve"> Classes</w:t>
       </w:r>
     </w:p>
     <w:p>
@@ -318,15 +363,1858 @@
         </w:numPr>
       </w:pPr>
       <w:r>
-        <w:t>Add In Customer &amp; DB Context Classes</w:t>
+        <w:t xml:space="preserve">Add </w:t>
+      </w:r>
+      <w:r>
+        <w:t>in</w:t>
+      </w:r>
+      <w:r>
+        <w:t xml:space="preserve"> Customer &amp; DB Context Classes</w:t>
+      </w:r>
+    </w:p>
+    <w:p>
+      <w:pPr>
+        <w:pStyle w:val="ListParagraph"/>
+        <w:numPr>
+          <w:ilvl w:val="0"/>
+          <w:numId w:val="3"/>
+        </w:numPr>
+      </w:pPr>
+      <w:r>
+        <w:t>Create Database</w:t>
+      </w:r>
+    </w:p>
+    <w:p>
+      <w:pPr>
+        <w:pStyle w:val="ListParagraph"/>
+        <w:numPr>
+          <w:ilvl w:val="0"/>
+          <w:numId w:val="3"/>
+        </w:numPr>
+      </w:pPr>
+      <w:proofErr w:type="spellStart"/>
+      <w:r>
+        <w:t>BootStrapper</w:t>
+      </w:r>
+      <w:proofErr w:type="spellEnd"/>
+    </w:p>
+    <w:p>
+      <w:pPr>
+        <w:pStyle w:val="ListParagraph"/>
+        <w:numPr>
+          <w:ilvl w:val="0"/>
+          <w:numId w:val="3"/>
+        </w:numPr>
+        <w:autoSpaceDE w:val="0"/>
+        <w:autoSpaceDN w:val="0"/>
+        <w:adjustRightInd w:val="0"/>
+        <w:spacing w:after="0" w:line="240" w:lineRule="auto"/>
+        <w:rPr>
+          <w:rFonts w:ascii="Consolas" w:hAnsi="Consolas" w:cs="Consolas"/>
+          <w:color w:val="000000"/>
+          <w:sz w:val="19"/>
+          <w:szCs w:val="19"/>
+          <w:highlight w:val="white"/>
+        </w:rPr>
+      </w:pPr>
+      <w:r>
+        <w:rPr>
+          <w:rFonts w:ascii="Consolas" w:hAnsi="Consolas" w:cs="Consolas"/>
+          <w:color w:val="0000FF"/>
+          <w:sz w:val="19"/>
+          <w:szCs w:val="19"/>
+          <w:highlight w:val="white"/>
+        </w:rPr>
+        <w:t>CREATE</w:t>
+      </w:r>
+      <w:r>
+        <w:rPr>
+          <w:rFonts w:ascii="Consolas" w:hAnsi="Consolas" w:cs="Consolas"/>
+          <w:color w:val="000000"/>
+          <w:sz w:val="19"/>
+          <w:szCs w:val="19"/>
+          <w:highlight w:val="white"/>
+        </w:rPr>
+        <w:t xml:space="preserve"> </w:t>
+      </w:r>
+      <w:r>
+        <w:rPr>
+          <w:rFonts w:ascii="Consolas" w:hAnsi="Consolas" w:cs="Consolas"/>
+          <w:color w:val="0000FF"/>
+          <w:sz w:val="19"/>
+          <w:szCs w:val="19"/>
+          <w:highlight w:val="white"/>
+        </w:rPr>
+        <w:t>TABLE</w:t>
+      </w:r>
+      <w:r>
+        <w:rPr>
+          <w:rFonts w:ascii="Consolas" w:hAnsi="Consolas" w:cs="Consolas"/>
+          <w:color w:val="000000"/>
+          <w:sz w:val="19"/>
+          <w:szCs w:val="19"/>
+          <w:highlight w:val="white"/>
+        </w:rPr>
+        <w:t xml:space="preserve"> [</w:t>
+      </w:r>
+      <w:proofErr w:type="spellStart"/>
+      <w:r>
+        <w:rPr>
+          <w:rFonts w:ascii="Consolas" w:hAnsi="Consolas" w:cs="Consolas"/>
+          <w:color w:val="000000"/>
+          <w:sz w:val="19"/>
+          <w:szCs w:val="19"/>
+          <w:highlight w:val="white"/>
+        </w:rPr>
+        <w:t>dbo</w:t>
+      </w:r>
+      <w:proofErr w:type="spellEnd"/>
+      <w:r>
+        <w:rPr>
+          <w:rFonts w:ascii="Consolas" w:hAnsi="Consolas" w:cs="Consolas"/>
+          <w:color w:val="000000"/>
+          <w:sz w:val="19"/>
+          <w:szCs w:val="19"/>
+          <w:highlight w:val="white"/>
+        </w:rPr>
+        <w:t>]</w:t>
+      </w:r>
+      <w:r>
+        <w:rPr>
+          <w:rFonts w:ascii="Consolas" w:hAnsi="Consolas" w:cs="Consolas"/>
+          <w:color w:val="808080"/>
+          <w:sz w:val="19"/>
+          <w:szCs w:val="19"/>
+          <w:highlight w:val="white"/>
+        </w:rPr>
+        <w:t>.</w:t>
+      </w:r>
+      <w:r>
+        <w:rPr>
+          <w:rFonts w:ascii="Consolas" w:hAnsi="Consolas" w:cs="Consolas"/>
+          <w:color w:val="000000"/>
+          <w:sz w:val="19"/>
+          <w:szCs w:val="19"/>
+          <w:highlight w:val="white"/>
+        </w:rPr>
+        <w:t>[</w:t>
+      </w:r>
+      <w:proofErr w:type="spellStart"/>
+      <w:r>
+        <w:rPr>
+          <w:rFonts w:ascii="Consolas" w:hAnsi="Consolas" w:cs="Consolas"/>
+          <w:color w:val="000000"/>
+          <w:sz w:val="19"/>
+          <w:szCs w:val="19"/>
+          <w:highlight w:val="white"/>
+        </w:rPr>
+        <w:t>LogInformation</w:t>
+      </w:r>
+      <w:proofErr w:type="spellEnd"/>
+      <w:r>
+        <w:rPr>
+          <w:rFonts w:ascii="Consolas" w:hAnsi="Consolas" w:cs="Consolas"/>
+          <w:color w:val="000000"/>
+          <w:sz w:val="19"/>
+          <w:szCs w:val="19"/>
+          <w:highlight w:val="white"/>
+        </w:rPr>
+        <w:t>]</w:t>
+      </w:r>
+      <w:r>
+        <w:rPr>
+          <w:rFonts w:ascii="Consolas" w:hAnsi="Consolas" w:cs="Consolas"/>
+          <w:color w:val="808080"/>
+          <w:sz w:val="19"/>
+          <w:szCs w:val="19"/>
+          <w:highlight w:val="white"/>
+        </w:rPr>
+        <w:t>(</w:t>
+      </w:r>
+    </w:p>
+    <w:p>
+      <w:pPr>
+        <w:pStyle w:val="ListParagraph"/>
+        <w:numPr>
+          <w:ilvl w:val="0"/>
+          <w:numId w:val="3"/>
+        </w:numPr>
+        <w:autoSpaceDE w:val="0"/>
+        <w:autoSpaceDN w:val="0"/>
+        <w:adjustRightInd w:val="0"/>
+        <w:spacing w:after="0" w:line="240" w:lineRule="auto"/>
+        <w:rPr>
+          <w:rFonts w:ascii="Consolas" w:hAnsi="Consolas" w:cs="Consolas"/>
+          <w:color w:val="808080"/>
+          <w:sz w:val="19"/>
+          <w:szCs w:val="19"/>
+          <w:highlight w:val="white"/>
+        </w:rPr>
+      </w:pPr>
+      <w:r>
+        <w:rPr>
+          <w:rFonts w:ascii="Consolas" w:hAnsi="Consolas" w:cs="Consolas"/>
+          <w:color w:val="000000"/>
+          <w:sz w:val="19"/>
+          <w:szCs w:val="19"/>
+          <w:highlight w:val="white"/>
+        </w:rPr>
+        <w:tab/>
+        <w:t>[</w:t>
+      </w:r>
+      <w:proofErr w:type="spellStart"/>
+      <w:r>
+        <w:rPr>
+          <w:rFonts w:ascii="Consolas" w:hAnsi="Consolas" w:cs="Consolas"/>
+          <w:color w:val="000000"/>
+          <w:sz w:val="19"/>
+          <w:szCs w:val="19"/>
+          <w:highlight w:val="white"/>
+        </w:rPr>
+        <w:t>LogId</w:t>
+      </w:r>
+      <w:proofErr w:type="spellEnd"/>
+      <w:r>
+        <w:rPr>
+          <w:rFonts w:ascii="Consolas" w:hAnsi="Consolas" w:cs="Consolas"/>
+          <w:color w:val="000000"/>
+          <w:sz w:val="19"/>
+          <w:szCs w:val="19"/>
+          <w:highlight w:val="white"/>
+        </w:rPr>
+        <w:t xml:space="preserve">] [int] </w:t>
+      </w:r>
+      <w:r>
+        <w:rPr>
+          <w:rFonts w:ascii="Consolas" w:hAnsi="Consolas" w:cs="Consolas"/>
+          <w:color w:val="0000FF"/>
+          <w:sz w:val="19"/>
+          <w:szCs w:val="19"/>
+          <w:highlight w:val="white"/>
+        </w:rPr>
+        <w:t>IDENTITY</w:t>
+      </w:r>
+      <w:r>
+        <w:rPr>
+          <w:rFonts w:ascii="Consolas" w:hAnsi="Consolas" w:cs="Consolas"/>
+          <w:color w:val="808080"/>
+          <w:sz w:val="19"/>
+          <w:szCs w:val="19"/>
+          <w:highlight w:val="white"/>
+        </w:rPr>
+        <w:t>(</w:t>
+      </w:r>
+      <w:r>
+        <w:rPr>
+          <w:rFonts w:ascii="Consolas" w:hAnsi="Consolas" w:cs="Consolas"/>
+          <w:color w:val="000000"/>
+          <w:sz w:val="19"/>
+          <w:szCs w:val="19"/>
+          <w:highlight w:val="white"/>
+        </w:rPr>
+        <w:t>1</w:t>
+      </w:r>
+      <w:r>
+        <w:rPr>
+          <w:rFonts w:ascii="Consolas" w:hAnsi="Consolas" w:cs="Consolas"/>
+          <w:color w:val="808080"/>
+          <w:sz w:val="19"/>
+          <w:szCs w:val="19"/>
+          <w:highlight w:val="white"/>
+        </w:rPr>
+        <w:t>,</w:t>
+      </w:r>
+      <w:r>
+        <w:rPr>
+          <w:rFonts w:ascii="Consolas" w:hAnsi="Consolas" w:cs="Consolas"/>
+          <w:color w:val="000000"/>
+          <w:sz w:val="19"/>
+          <w:szCs w:val="19"/>
+          <w:highlight w:val="white"/>
+        </w:rPr>
+        <w:t>1</w:t>
+      </w:r>
+      <w:r>
+        <w:rPr>
+          <w:rFonts w:ascii="Consolas" w:hAnsi="Consolas" w:cs="Consolas"/>
+          <w:color w:val="808080"/>
+          <w:sz w:val="19"/>
+          <w:szCs w:val="19"/>
+          <w:highlight w:val="white"/>
+        </w:rPr>
+        <w:t>)</w:t>
+      </w:r>
+      <w:r>
+        <w:rPr>
+          <w:rFonts w:ascii="Consolas" w:hAnsi="Consolas" w:cs="Consolas"/>
+          <w:color w:val="000000"/>
+          <w:sz w:val="19"/>
+          <w:szCs w:val="19"/>
+          <w:highlight w:val="white"/>
+        </w:rPr>
+        <w:t xml:space="preserve"> </w:t>
+      </w:r>
+      <w:r>
+        <w:rPr>
+          <w:rFonts w:ascii="Consolas" w:hAnsi="Consolas" w:cs="Consolas"/>
+          <w:color w:val="808080"/>
+          <w:sz w:val="19"/>
+          <w:szCs w:val="19"/>
+          <w:highlight w:val="white"/>
+        </w:rPr>
+        <w:t>NOT</w:t>
+      </w:r>
+      <w:r>
+        <w:rPr>
+          <w:rFonts w:ascii="Consolas" w:hAnsi="Consolas" w:cs="Consolas"/>
+          <w:color w:val="000000"/>
+          <w:sz w:val="19"/>
+          <w:szCs w:val="19"/>
+          <w:highlight w:val="white"/>
+        </w:rPr>
+        <w:t xml:space="preserve"> </w:t>
+      </w:r>
+      <w:r>
+        <w:rPr>
+          <w:rFonts w:ascii="Consolas" w:hAnsi="Consolas" w:cs="Consolas"/>
+          <w:color w:val="808080"/>
+          <w:sz w:val="19"/>
+          <w:szCs w:val="19"/>
+          <w:highlight w:val="white"/>
+        </w:rPr>
+        <w:t>NULL,</w:t>
+      </w:r>
+    </w:p>
+    <w:p>
+      <w:pPr>
+        <w:pStyle w:val="ListParagraph"/>
+        <w:numPr>
+          <w:ilvl w:val="0"/>
+          <w:numId w:val="3"/>
+        </w:numPr>
+        <w:autoSpaceDE w:val="0"/>
+        <w:autoSpaceDN w:val="0"/>
+        <w:adjustRightInd w:val="0"/>
+        <w:spacing w:after="0" w:line="240" w:lineRule="auto"/>
+        <w:rPr>
+          <w:rFonts w:ascii="Consolas" w:hAnsi="Consolas" w:cs="Consolas"/>
+          <w:color w:val="000000"/>
+          <w:sz w:val="19"/>
+          <w:szCs w:val="19"/>
+          <w:highlight w:val="white"/>
+        </w:rPr>
+      </w:pPr>
+      <w:r>
+        <w:rPr>
+          <w:rFonts w:ascii="Consolas" w:hAnsi="Consolas" w:cs="Consolas"/>
+          <w:color w:val="000000"/>
+          <w:sz w:val="19"/>
+          <w:szCs w:val="19"/>
+          <w:highlight w:val="white"/>
+        </w:rPr>
+        <w:t>[Product] [varchar]</w:t>
+      </w:r>
+      <w:r>
+        <w:rPr>
+          <w:rFonts w:ascii="Consolas" w:hAnsi="Consolas" w:cs="Consolas"/>
+          <w:color w:val="808080"/>
+          <w:sz w:val="19"/>
+          <w:szCs w:val="19"/>
+          <w:highlight w:val="white"/>
+        </w:rPr>
+        <w:t>(</w:t>
+      </w:r>
+      <w:r>
+        <w:rPr>
+          <w:rFonts w:ascii="Consolas" w:hAnsi="Consolas" w:cs="Consolas"/>
+          <w:color w:val="000000"/>
+          <w:sz w:val="19"/>
+          <w:szCs w:val="19"/>
+          <w:highlight w:val="white"/>
+        </w:rPr>
+        <w:t>100</w:t>
+      </w:r>
+      <w:r>
+        <w:rPr>
+          <w:rFonts w:ascii="Consolas" w:hAnsi="Consolas" w:cs="Consolas"/>
+          <w:color w:val="808080"/>
+          <w:sz w:val="19"/>
+          <w:szCs w:val="19"/>
+          <w:highlight w:val="white"/>
+        </w:rPr>
+        <w:t>)</w:t>
+      </w:r>
+      <w:r>
+        <w:rPr>
+          <w:rFonts w:ascii="Consolas" w:hAnsi="Consolas" w:cs="Consolas"/>
+          <w:color w:val="000000"/>
+          <w:sz w:val="19"/>
+          <w:szCs w:val="19"/>
+          <w:highlight w:val="white"/>
+        </w:rPr>
+        <w:t xml:space="preserve"> </w:t>
+      </w:r>
+      <w:r>
+        <w:rPr>
+          <w:rFonts w:ascii="Consolas" w:hAnsi="Consolas" w:cs="Consolas"/>
+          <w:color w:val="808080"/>
+          <w:sz w:val="19"/>
+          <w:szCs w:val="19"/>
+          <w:highlight w:val="white"/>
+        </w:rPr>
+        <w:t xml:space="preserve">NULL,    </w:t>
+      </w:r>
+      <w:r>
+        <w:rPr>
+          <w:rFonts w:ascii="Consolas" w:hAnsi="Consolas" w:cs="Consolas"/>
+          <w:color w:val="ED7D31" w:themeColor="accent2"/>
+          <w:sz w:val="19"/>
+          <w:szCs w:val="19"/>
+          <w:highlight w:val="white"/>
+        </w:rPr>
+        <w:t>-- Application its coming from</w:t>
+      </w:r>
+    </w:p>
+    <w:p>
+      <w:pPr>
+        <w:pStyle w:val="ListParagraph"/>
+        <w:numPr>
+          <w:ilvl w:val="0"/>
+          <w:numId w:val="3"/>
+        </w:numPr>
+        <w:autoSpaceDE w:val="0"/>
+        <w:autoSpaceDN w:val="0"/>
+        <w:adjustRightInd w:val="0"/>
+        <w:spacing w:after="0" w:line="240" w:lineRule="auto"/>
+        <w:rPr>
+          <w:rFonts w:ascii="Consolas" w:hAnsi="Consolas" w:cs="Consolas"/>
+          <w:color w:val="000000"/>
+          <w:sz w:val="19"/>
+          <w:szCs w:val="19"/>
+          <w:highlight w:val="white"/>
+        </w:rPr>
+      </w:pPr>
+      <w:r>
+        <w:rPr>
+          <w:rFonts w:ascii="Consolas" w:hAnsi="Consolas" w:cs="Consolas"/>
+          <w:color w:val="000000"/>
+          <w:sz w:val="19"/>
+          <w:szCs w:val="19"/>
+          <w:highlight w:val="white"/>
+        </w:rPr>
+        <w:tab/>
+        <w:t>[Type] [varchar]</w:t>
+      </w:r>
+      <w:r>
+        <w:rPr>
+          <w:rFonts w:ascii="Consolas" w:hAnsi="Consolas" w:cs="Consolas"/>
+          <w:color w:val="808080"/>
+          <w:sz w:val="19"/>
+          <w:szCs w:val="19"/>
+          <w:highlight w:val="white"/>
+        </w:rPr>
+        <w:t>(</w:t>
+      </w:r>
+      <w:r>
+        <w:rPr>
+          <w:rFonts w:ascii="Consolas" w:hAnsi="Consolas" w:cs="Consolas"/>
+          <w:color w:val="000000"/>
+          <w:sz w:val="19"/>
+          <w:szCs w:val="19"/>
+          <w:highlight w:val="white"/>
+        </w:rPr>
+        <w:t>50</w:t>
+      </w:r>
+      <w:r>
+        <w:rPr>
+          <w:rFonts w:ascii="Consolas" w:hAnsi="Consolas" w:cs="Consolas"/>
+          <w:color w:val="808080"/>
+          <w:sz w:val="19"/>
+          <w:szCs w:val="19"/>
+          <w:highlight w:val="white"/>
+        </w:rPr>
+        <w:t>)</w:t>
+      </w:r>
+      <w:r>
+        <w:rPr>
+          <w:rFonts w:ascii="Consolas" w:hAnsi="Consolas" w:cs="Consolas"/>
+          <w:color w:val="000000"/>
+          <w:sz w:val="19"/>
+          <w:szCs w:val="19"/>
+          <w:highlight w:val="white"/>
+        </w:rPr>
+        <w:t xml:space="preserve"> </w:t>
+      </w:r>
+      <w:r>
+        <w:rPr>
+          <w:rFonts w:ascii="Consolas" w:hAnsi="Consolas" w:cs="Consolas"/>
+          <w:color w:val="808080"/>
+          <w:sz w:val="19"/>
+          <w:szCs w:val="19"/>
+          <w:highlight w:val="white"/>
+        </w:rPr>
+        <w:t xml:space="preserve">NULL,        </w:t>
+      </w:r>
+      <w:r>
+        <w:rPr>
+          <w:rFonts w:ascii="Consolas" w:hAnsi="Consolas" w:cs="Consolas"/>
+          <w:color w:val="ED7D31" w:themeColor="accent2"/>
+          <w:sz w:val="19"/>
+          <w:szCs w:val="19"/>
+          <w:highlight w:val="white"/>
+        </w:rPr>
+        <w:t>-- Informational / Error</w:t>
+      </w:r>
+    </w:p>
+    <w:p>
+      <w:pPr>
+        <w:pStyle w:val="ListParagraph"/>
+        <w:numPr>
+          <w:ilvl w:val="0"/>
+          <w:numId w:val="3"/>
+        </w:numPr>
+        <w:autoSpaceDE w:val="0"/>
+        <w:autoSpaceDN w:val="0"/>
+        <w:adjustRightInd w:val="0"/>
+        <w:spacing w:after="0" w:line="240" w:lineRule="auto"/>
+        <w:rPr>
+          <w:rFonts w:ascii="Consolas" w:hAnsi="Consolas" w:cs="Consolas"/>
+          <w:color w:val="000000"/>
+          <w:sz w:val="19"/>
+          <w:szCs w:val="19"/>
+          <w:highlight w:val="white"/>
+        </w:rPr>
+      </w:pPr>
+      <w:r>
+        <w:rPr>
+          <w:rFonts w:ascii="Consolas" w:hAnsi="Consolas" w:cs="Consolas"/>
+          <w:color w:val="000000"/>
+          <w:sz w:val="19"/>
+          <w:szCs w:val="19"/>
+          <w:highlight w:val="white"/>
+        </w:rPr>
+        <w:tab/>
+        <w:t>[Class] [varchar]</w:t>
+      </w:r>
+      <w:r>
+        <w:rPr>
+          <w:rFonts w:ascii="Consolas" w:hAnsi="Consolas" w:cs="Consolas"/>
+          <w:color w:val="808080"/>
+          <w:sz w:val="19"/>
+          <w:szCs w:val="19"/>
+          <w:highlight w:val="white"/>
+        </w:rPr>
+        <w:t>(</w:t>
+      </w:r>
+      <w:r>
+        <w:rPr>
+          <w:rFonts w:ascii="Consolas" w:hAnsi="Consolas" w:cs="Consolas"/>
+          <w:color w:val="000000"/>
+          <w:sz w:val="19"/>
+          <w:szCs w:val="19"/>
+          <w:highlight w:val="white"/>
+        </w:rPr>
+        <w:t>50</w:t>
+      </w:r>
+      <w:r>
+        <w:rPr>
+          <w:rFonts w:ascii="Consolas" w:hAnsi="Consolas" w:cs="Consolas"/>
+          <w:color w:val="808080"/>
+          <w:sz w:val="19"/>
+          <w:szCs w:val="19"/>
+          <w:highlight w:val="white"/>
+        </w:rPr>
+        <w:t>)</w:t>
+      </w:r>
+      <w:r>
+        <w:rPr>
+          <w:rFonts w:ascii="Consolas" w:hAnsi="Consolas" w:cs="Consolas"/>
+          <w:color w:val="000000"/>
+          <w:sz w:val="19"/>
+          <w:szCs w:val="19"/>
+          <w:highlight w:val="white"/>
+        </w:rPr>
+        <w:t xml:space="preserve"> </w:t>
+      </w:r>
+      <w:r>
+        <w:rPr>
+          <w:rFonts w:ascii="Consolas" w:hAnsi="Consolas" w:cs="Consolas"/>
+          <w:color w:val="808080"/>
+          <w:sz w:val="19"/>
+          <w:szCs w:val="19"/>
+          <w:highlight w:val="white"/>
+        </w:rPr>
+        <w:t>NULL,</w:t>
+      </w:r>
+    </w:p>
+    <w:p>
+      <w:pPr>
+        <w:pStyle w:val="ListParagraph"/>
+        <w:numPr>
+          <w:ilvl w:val="0"/>
+          <w:numId w:val="3"/>
+        </w:numPr>
+        <w:autoSpaceDE w:val="0"/>
+        <w:autoSpaceDN w:val="0"/>
+        <w:adjustRightInd w:val="0"/>
+        <w:spacing w:after="0" w:line="240" w:lineRule="auto"/>
+        <w:rPr>
+          <w:rFonts w:ascii="Consolas" w:hAnsi="Consolas" w:cs="Consolas"/>
+          <w:color w:val="000000"/>
+          <w:sz w:val="19"/>
+          <w:szCs w:val="19"/>
+          <w:highlight w:val="white"/>
+        </w:rPr>
+      </w:pPr>
+      <w:r>
+        <w:rPr>
+          <w:rFonts w:ascii="Consolas" w:hAnsi="Consolas" w:cs="Consolas"/>
+          <w:color w:val="000000"/>
+          <w:sz w:val="19"/>
+          <w:szCs w:val="19"/>
+          <w:highlight w:val="white"/>
+        </w:rPr>
+        <w:tab/>
+        <w:t>[Method] [varchar]</w:t>
+      </w:r>
+      <w:r>
+        <w:rPr>
+          <w:rFonts w:ascii="Consolas" w:hAnsi="Consolas" w:cs="Consolas"/>
+          <w:color w:val="808080"/>
+          <w:sz w:val="19"/>
+          <w:szCs w:val="19"/>
+          <w:highlight w:val="white"/>
+        </w:rPr>
+        <w:t>(</w:t>
+      </w:r>
+      <w:r>
+        <w:rPr>
+          <w:rFonts w:ascii="Consolas" w:hAnsi="Consolas" w:cs="Consolas"/>
+          <w:color w:val="000000"/>
+          <w:sz w:val="19"/>
+          <w:szCs w:val="19"/>
+          <w:highlight w:val="white"/>
+        </w:rPr>
+        <w:t>50</w:t>
+      </w:r>
+      <w:r>
+        <w:rPr>
+          <w:rFonts w:ascii="Consolas" w:hAnsi="Consolas" w:cs="Consolas"/>
+          <w:color w:val="808080"/>
+          <w:sz w:val="19"/>
+          <w:szCs w:val="19"/>
+          <w:highlight w:val="white"/>
+        </w:rPr>
+        <w:t>)</w:t>
+      </w:r>
+      <w:r>
+        <w:rPr>
+          <w:rFonts w:ascii="Consolas" w:hAnsi="Consolas" w:cs="Consolas"/>
+          <w:color w:val="000000"/>
+          <w:sz w:val="19"/>
+          <w:szCs w:val="19"/>
+          <w:highlight w:val="white"/>
+        </w:rPr>
+        <w:t xml:space="preserve"> </w:t>
+      </w:r>
+      <w:r>
+        <w:rPr>
+          <w:rFonts w:ascii="Consolas" w:hAnsi="Consolas" w:cs="Consolas"/>
+          <w:color w:val="808080"/>
+          <w:sz w:val="19"/>
+          <w:szCs w:val="19"/>
+          <w:highlight w:val="white"/>
+        </w:rPr>
+        <w:t>NULL,</w:t>
+      </w:r>
+    </w:p>
+    <w:p>
+      <w:pPr>
+        <w:pStyle w:val="ListParagraph"/>
+        <w:numPr>
+          <w:ilvl w:val="0"/>
+          <w:numId w:val="3"/>
+        </w:numPr>
+        <w:autoSpaceDE w:val="0"/>
+        <w:autoSpaceDN w:val="0"/>
+        <w:adjustRightInd w:val="0"/>
+        <w:spacing w:after="0" w:line="240" w:lineRule="auto"/>
+        <w:rPr>
+          <w:rFonts w:ascii="Consolas" w:hAnsi="Consolas" w:cs="Consolas"/>
+          <w:color w:val="000000"/>
+          <w:sz w:val="19"/>
+          <w:szCs w:val="19"/>
+          <w:highlight w:val="white"/>
+        </w:rPr>
+      </w:pPr>
+      <w:r>
+        <w:rPr>
+          <w:rFonts w:ascii="Consolas" w:hAnsi="Consolas" w:cs="Consolas"/>
+          <w:color w:val="000000"/>
+          <w:sz w:val="19"/>
+          <w:szCs w:val="19"/>
+          <w:highlight w:val="white"/>
+        </w:rPr>
+        <w:tab/>
+        <w:t>[Message] [varchar]</w:t>
+      </w:r>
+      <w:r>
+        <w:rPr>
+          <w:rFonts w:ascii="Consolas" w:hAnsi="Consolas" w:cs="Consolas"/>
+          <w:color w:val="808080"/>
+          <w:sz w:val="19"/>
+          <w:szCs w:val="19"/>
+          <w:highlight w:val="white"/>
+        </w:rPr>
+        <w:t>(</w:t>
+      </w:r>
+      <w:r>
+        <w:rPr>
+          <w:rFonts w:ascii="Consolas" w:hAnsi="Consolas" w:cs="Consolas"/>
+          <w:color w:val="000000"/>
+          <w:sz w:val="19"/>
+          <w:szCs w:val="19"/>
+          <w:highlight w:val="white"/>
+        </w:rPr>
+        <w:t>4000</w:t>
+      </w:r>
+      <w:r>
+        <w:rPr>
+          <w:rFonts w:ascii="Consolas" w:hAnsi="Consolas" w:cs="Consolas"/>
+          <w:color w:val="808080"/>
+          <w:sz w:val="19"/>
+          <w:szCs w:val="19"/>
+          <w:highlight w:val="white"/>
+        </w:rPr>
+        <w:t>)</w:t>
+      </w:r>
+      <w:r>
+        <w:rPr>
+          <w:rFonts w:ascii="Consolas" w:hAnsi="Consolas" w:cs="Consolas"/>
+          <w:color w:val="000000"/>
+          <w:sz w:val="19"/>
+          <w:szCs w:val="19"/>
+          <w:highlight w:val="white"/>
+        </w:rPr>
+        <w:t xml:space="preserve"> </w:t>
+      </w:r>
+      <w:r>
+        <w:rPr>
+          <w:rFonts w:ascii="Consolas" w:hAnsi="Consolas" w:cs="Consolas"/>
+          <w:color w:val="808080"/>
+          <w:sz w:val="19"/>
+          <w:szCs w:val="19"/>
+          <w:highlight w:val="white"/>
+        </w:rPr>
+        <w:t>NULL,</w:t>
+      </w:r>
+    </w:p>
+    <w:p>
+      <w:pPr>
+        <w:pStyle w:val="ListParagraph"/>
+        <w:numPr>
+          <w:ilvl w:val="0"/>
+          <w:numId w:val="3"/>
+        </w:numPr>
+        <w:autoSpaceDE w:val="0"/>
+        <w:autoSpaceDN w:val="0"/>
+        <w:adjustRightInd w:val="0"/>
+        <w:spacing w:after="0" w:line="240" w:lineRule="auto"/>
+        <w:rPr>
+          <w:rFonts w:ascii="Consolas" w:hAnsi="Consolas" w:cs="Consolas"/>
+          <w:color w:val="000000"/>
+          <w:sz w:val="19"/>
+          <w:szCs w:val="19"/>
+          <w:highlight w:val="white"/>
+        </w:rPr>
+      </w:pPr>
+      <w:r>
+        <w:rPr>
+          <w:rFonts w:ascii="Consolas" w:hAnsi="Consolas" w:cs="Consolas"/>
+          <w:color w:val="000000"/>
+          <w:sz w:val="19"/>
+          <w:szCs w:val="19"/>
+          <w:highlight w:val="white"/>
+        </w:rPr>
+        <w:tab/>
+        <w:t>[Source] [varchar]</w:t>
+      </w:r>
+      <w:r>
+        <w:rPr>
+          <w:rFonts w:ascii="Consolas" w:hAnsi="Consolas" w:cs="Consolas"/>
+          <w:color w:val="808080"/>
+          <w:sz w:val="19"/>
+          <w:szCs w:val="19"/>
+          <w:highlight w:val="white"/>
+        </w:rPr>
+        <w:t>(</w:t>
+      </w:r>
+      <w:r>
+        <w:rPr>
+          <w:rFonts w:ascii="Consolas" w:hAnsi="Consolas" w:cs="Consolas"/>
+          <w:color w:val="000000"/>
+          <w:sz w:val="19"/>
+          <w:szCs w:val="19"/>
+          <w:highlight w:val="white"/>
+        </w:rPr>
+        <w:t>4000</w:t>
+      </w:r>
+      <w:r>
+        <w:rPr>
+          <w:rFonts w:ascii="Consolas" w:hAnsi="Consolas" w:cs="Consolas"/>
+          <w:color w:val="808080"/>
+          <w:sz w:val="19"/>
+          <w:szCs w:val="19"/>
+          <w:highlight w:val="white"/>
+        </w:rPr>
+        <w:t>)</w:t>
+      </w:r>
+      <w:r>
+        <w:rPr>
+          <w:rFonts w:ascii="Consolas" w:hAnsi="Consolas" w:cs="Consolas"/>
+          <w:color w:val="000000"/>
+          <w:sz w:val="19"/>
+          <w:szCs w:val="19"/>
+          <w:highlight w:val="white"/>
+        </w:rPr>
+        <w:t xml:space="preserve"> </w:t>
+      </w:r>
+      <w:r>
+        <w:rPr>
+          <w:rFonts w:ascii="Consolas" w:hAnsi="Consolas" w:cs="Consolas"/>
+          <w:color w:val="808080"/>
+          <w:sz w:val="19"/>
+          <w:szCs w:val="19"/>
+          <w:highlight w:val="white"/>
+        </w:rPr>
+        <w:t>NULL</w:t>
+      </w:r>
+    </w:p>
+    <w:p>
+      <w:pPr>
+        <w:pStyle w:val="ListParagraph"/>
+        <w:numPr>
+          <w:ilvl w:val="0"/>
+          <w:numId w:val="3"/>
+        </w:numPr>
+        <w:autoSpaceDE w:val="0"/>
+        <w:autoSpaceDN w:val="0"/>
+        <w:adjustRightInd w:val="0"/>
+        <w:spacing w:after="0" w:line="240" w:lineRule="auto"/>
+        <w:rPr>
+          <w:rFonts w:ascii="Consolas" w:hAnsi="Consolas" w:cs="Consolas"/>
+          <w:color w:val="000000"/>
+          <w:sz w:val="19"/>
+          <w:szCs w:val="19"/>
+          <w:highlight w:val="white"/>
+        </w:rPr>
+      </w:pPr>
+      <w:r>
+        <w:rPr>
+          <w:rFonts w:ascii="Consolas" w:hAnsi="Consolas" w:cs="Consolas"/>
+          <w:color w:val="808080"/>
+          <w:sz w:val="19"/>
+          <w:szCs w:val="19"/>
+          <w:highlight w:val="white"/>
+        </w:rPr>
+        <w:t>)</w:t>
+      </w:r>
+      <w:r>
+        <w:rPr>
+          <w:rFonts w:ascii="Consolas" w:hAnsi="Consolas" w:cs="Consolas"/>
+          <w:color w:val="000000"/>
+          <w:sz w:val="19"/>
+          <w:szCs w:val="19"/>
+          <w:highlight w:val="white"/>
+        </w:rPr>
+        <w:t xml:space="preserve"> </w:t>
+      </w:r>
+      <w:r>
+        <w:rPr>
+          <w:rFonts w:ascii="Consolas" w:hAnsi="Consolas" w:cs="Consolas"/>
+          <w:color w:val="0000FF"/>
+          <w:sz w:val="19"/>
+          <w:szCs w:val="19"/>
+          <w:highlight w:val="white"/>
+        </w:rPr>
+        <w:t>ON</w:t>
+      </w:r>
+      <w:r>
+        <w:rPr>
+          <w:rFonts w:ascii="Consolas" w:hAnsi="Consolas" w:cs="Consolas"/>
+          <w:color w:val="000000"/>
+          <w:sz w:val="19"/>
+          <w:szCs w:val="19"/>
+          <w:highlight w:val="white"/>
+        </w:rPr>
+        <w:t xml:space="preserve"> [PRIMARY]</w:t>
+      </w:r>
+    </w:p>
+    <w:p>
+      <w:pPr>
+        <w:pStyle w:val="ListParagraph"/>
+        <w:numPr>
+          <w:ilvl w:val="0"/>
+          <w:numId w:val="3"/>
+        </w:numPr>
+        <w:autoSpaceDE w:val="0"/>
+        <w:autoSpaceDN w:val="0"/>
+        <w:adjustRightInd w:val="0"/>
+        <w:spacing w:after="0" w:line="240" w:lineRule="auto"/>
+        <w:rPr>
+          <w:rFonts w:ascii="Consolas" w:hAnsi="Consolas" w:cs="Consolas"/>
+          <w:color w:val="000000"/>
+          <w:sz w:val="19"/>
+          <w:szCs w:val="19"/>
+          <w:highlight w:val="white"/>
+        </w:rPr>
+      </w:pPr>
+    </w:p>
+    <w:p>
+      <w:pPr>
+        <w:pStyle w:val="ListParagraph"/>
+        <w:numPr>
+          <w:ilvl w:val="0"/>
+          <w:numId w:val="3"/>
+        </w:numPr>
+        <w:rPr>
+          <w:rFonts w:ascii="Consolas" w:hAnsi="Consolas" w:cs="Consolas"/>
+          <w:color w:val="0000FF"/>
+          <w:sz w:val="19"/>
+          <w:szCs w:val="19"/>
+          <w:highlight w:val="white"/>
+        </w:rPr>
+      </w:pPr>
+      <w:r>
+        <w:rPr>
+          <w:rFonts w:ascii="Consolas" w:hAnsi="Consolas" w:cs="Consolas"/>
+          <w:color w:val="0000FF"/>
+          <w:sz w:val="19"/>
+          <w:szCs w:val="19"/>
+          <w:highlight w:val="white"/>
+        </w:rPr>
+        <w:t>GO</w:t>
+      </w:r>
+    </w:p>
+    <w:p>
+      <w:pPr>
+        <w:pStyle w:val="ListParagraph"/>
+        <w:numPr>
+          <w:ilvl w:val="0"/>
+          <w:numId w:val="3"/>
+        </w:numPr>
+        <w:autoSpaceDE w:val="0"/>
+        <w:autoSpaceDN w:val="0"/>
+        <w:adjustRightInd w:val="0"/>
+        <w:spacing w:after="0" w:line="240" w:lineRule="auto"/>
+        <w:rPr>
+          <w:rFonts w:ascii="Consolas" w:hAnsi="Consolas" w:cs="Consolas"/>
+          <w:color w:val="000000"/>
+          <w:sz w:val="19"/>
+          <w:szCs w:val="19"/>
+          <w:highlight w:val="white"/>
+        </w:rPr>
+      </w:pPr>
+      <w:r>
+        <w:rPr>
+          <w:rFonts w:ascii="Consolas" w:hAnsi="Consolas" w:cs="Consolas"/>
+          <w:color w:val="0000FF"/>
+          <w:sz w:val="19"/>
+          <w:szCs w:val="19"/>
+          <w:highlight w:val="white"/>
+        </w:rPr>
+        <w:lastRenderedPageBreak/>
+        <w:t>CREATE</w:t>
+      </w:r>
+      <w:r>
+        <w:rPr>
+          <w:rFonts w:ascii="Consolas" w:hAnsi="Consolas" w:cs="Consolas"/>
+          <w:color w:val="000000"/>
+          <w:sz w:val="19"/>
+          <w:szCs w:val="19"/>
+          <w:highlight w:val="white"/>
+        </w:rPr>
+        <w:t xml:space="preserve"> </w:t>
+      </w:r>
+      <w:r>
+        <w:rPr>
+          <w:rFonts w:ascii="Consolas" w:hAnsi="Consolas" w:cs="Consolas"/>
+          <w:color w:val="0000FF"/>
+          <w:sz w:val="19"/>
+          <w:szCs w:val="19"/>
+          <w:highlight w:val="white"/>
+        </w:rPr>
+        <w:t>TABLE</w:t>
+      </w:r>
+      <w:r>
+        <w:rPr>
+          <w:rFonts w:ascii="Consolas" w:hAnsi="Consolas" w:cs="Consolas"/>
+          <w:color w:val="000000"/>
+          <w:sz w:val="19"/>
+          <w:szCs w:val="19"/>
+          <w:highlight w:val="white"/>
+        </w:rPr>
+        <w:t xml:space="preserve"> [</w:t>
+      </w:r>
+      <w:proofErr w:type="spellStart"/>
+      <w:r>
+        <w:rPr>
+          <w:rFonts w:ascii="Consolas" w:hAnsi="Consolas" w:cs="Consolas"/>
+          <w:color w:val="000000"/>
+          <w:sz w:val="19"/>
+          <w:szCs w:val="19"/>
+          <w:highlight w:val="white"/>
+        </w:rPr>
+        <w:t>dbo</w:t>
+      </w:r>
+      <w:proofErr w:type="spellEnd"/>
+      <w:r>
+        <w:rPr>
+          <w:rFonts w:ascii="Consolas" w:hAnsi="Consolas" w:cs="Consolas"/>
+          <w:color w:val="000000"/>
+          <w:sz w:val="19"/>
+          <w:szCs w:val="19"/>
+          <w:highlight w:val="white"/>
+        </w:rPr>
+        <w:t>]</w:t>
+      </w:r>
+      <w:r>
+        <w:rPr>
+          <w:rFonts w:ascii="Consolas" w:hAnsi="Consolas" w:cs="Consolas"/>
+          <w:color w:val="808080"/>
+          <w:sz w:val="19"/>
+          <w:szCs w:val="19"/>
+          <w:highlight w:val="white"/>
+        </w:rPr>
+        <w:t>.</w:t>
+      </w:r>
+      <w:r>
+        <w:rPr>
+          <w:rFonts w:ascii="Consolas" w:hAnsi="Consolas" w:cs="Consolas"/>
+          <w:color w:val="000000"/>
+          <w:sz w:val="19"/>
+          <w:szCs w:val="19"/>
+          <w:highlight w:val="white"/>
+        </w:rPr>
+        <w:t>[Customer]</w:t>
+      </w:r>
+      <w:r>
+        <w:rPr>
+          <w:rFonts w:ascii="Consolas" w:hAnsi="Consolas" w:cs="Consolas"/>
+          <w:color w:val="808080"/>
+          <w:sz w:val="19"/>
+          <w:szCs w:val="19"/>
+          <w:highlight w:val="white"/>
+        </w:rPr>
+        <w:t>(</w:t>
+      </w:r>
+    </w:p>
+    <w:p>
+      <w:pPr>
+        <w:pStyle w:val="ListParagraph"/>
+        <w:numPr>
+          <w:ilvl w:val="0"/>
+          <w:numId w:val="3"/>
+        </w:numPr>
+        <w:autoSpaceDE w:val="0"/>
+        <w:autoSpaceDN w:val="0"/>
+        <w:adjustRightInd w:val="0"/>
+        <w:spacing w:after="0" w:line="240" w:lineRule="auto"/>
+        <w:rPr>
+          <w:rFonts w:ascii="Consolas" w:hAnsi="Consolas" w:cs="Consolas"/>
+          <w:color w:val="808080"/>
+          <w:sz w:val="19"/>
+          <w:szCs w:val="19"/>
+          <w:highlight w:val="white"/>
+        </w:rPr>
+      </w:pPr>
+      <w:r>
+        <w:rPr>
+          <w:rFonts w:ascii="Consolas" w:hAnsi="Consolas" w:cs="Consolas"/>
+          <w:color w:val="000000"/>
+          <w:sz w:val="19"/>
+          <w:szCs w:val="19"/>
+          <w:highlight w:val="white"/>
+        </w:rPr>
+        <w:tab/>
+        <w:t>[</w:t>
+      </w:r>
+      <w:proofErr w:type="spellStart"/>
+      <w:r>
+        <w:rPr>
+          <w:rFonts w:ascii="Consolas" w:hAnsi="Consolas" w:cs="Consolas"/>
+          <w:color w:val="000000"/>
+          <w:sz w:val="19"/>
+          <w:szCs w:val="19"/>
+          <w:highlight w:val="white"/>
+        </w:rPr>
+        <w:t>CustomerId</w:t>
+      </w:r>
+      <w:proofErr w:type="spellEnd"/>
+      <w:r>
+        <w:rPr>
+          <w:rFonts w:ascii="Consolas" w:hAnsi="Consolas" w:cs="Consolas"/>
+          <w:color w:val="000000"/>
+          <w:sz w:val="19"/>
+          <w:szCs w:val="19"/>
+          <w:highlight w:val="white"/>
+        </w:rPr>
+        <w:t xml:space="preserve">] [int] </w:t>
+      </w:r>
+      <w:r>
+        <w:rPr>
+          <w:rFonts w:ascii="Consolas" w:hAnsi="Consolas" w:cs="Consolas"/>
+          <w:color w:val="0000FF"/>
+          <w:sz w:val="19"/>
+          <w:szCs w:val="19"/>
+          <w:highlight w:val="white"/>
+        </w:rPr>
+        <w:t>IDENTITY</w:t>
+      </w:r>
+      <w:r>
+        <w:rPr>
+          <w:rFonts w:ascii="Consolas" w:hAnsi="Consolas" w:cs="Consolas"/>
+          <w:color w:val="808080"/>
+          <w:sz w:val="19"/>
+          <w:szCs w:val="19"/>
+          <w:highlight w:val="white"/>
+        </w:rPr>
+        <w:t>(</w:t>
+      </w:r>
+      <w:r>
+        <w:rPr>
+          <w:rFonts w:ascii="Consolas" w:hAnsi="Consolas" w:cs="Consolas"/>
+          <w:color w:val="000000"/>
+          <w:sz w:val="19"/>
+          <w:szCs w:val="19"/>
+          <w:highlight w:val="white"/>
+        </w:rPr>
+        <w:t>1</w:t>
+      </w:r>
+      <w:r>
+        <w:rPr>
+          <w:rFonts w:ascii="Consolas" w:hAnsi="Consolas" w:cs="Consolas"/>
+          <w:color w:val="808080"/>
+          <w:sz w:val="19"/>
+          <w:szCs w:val="19"/>
+          <w:highlight w:val="white"/>
+        </w:rPr>
+        <w:t>,</w:t>
+      </w:r>
+      <w:r>
+        <w:rPr>
+          <w:rFonts w:ascii="Consolas" w:hAnsi="Consolas" w:cs="Consolas"/>
+          <w:color w:val="000000"/>
+          <w:sz w:val="19"/>
+          <w:szCs w:val="19"/>
+          <w:highlight w:val="white"/>
+        </w:rPr>
+        <w:t>1</w:t>
+      </w:r>
+      <w:r>
+        <w:rPr>
+          <w:rFonts w:ascii="Consolas" w:hAnsi="Consolas" w:cs="Consolas"/>
+          <w:color w:val="808080"/>
+          <w:sz w:val="19"/>
+          <w:szCs w:val="19"/>
+          <w:highlight w:val="white"/>
+        </w:rPr>
+        <w:t>)</w:t>
+      </w:r>
+      <w:r>
+        <w:rPr>
+          <w:rFonts w:ascii="Consolas" w:hAnsi="Consolas" w:cs="Consolas"/>
+          <w:color w:val="000000"/>
+          <w:sz w:val="19"/>
+          <w:szCs w:val="19"/>
+          <w:highlight w:val="white"/>
+        </w:rPr>
+        <w:t xml:space="preserve"> </w:t>
+      </w:r>
+      <w:r>
+        <w:rPr>
+          <w:rFonts w:ascii="Consolas" w:hAnsi="Consolas" w:cs="Consolas"/>
+          <w:color w:val="808080"/>
+          <w:sz w:val="19"/>
+          <w:szCs w:val="19"/>
+          <w:highlight w:val="white"/>
+        </w:rPr>
+        <w:t>NOT</w:t>
+      </w:r>
+      <w:r>
+        <w:rPr>
+          <w:rFonts w:ascii="Consolas" w:hAnsi="Consolas" w:cs="Consolas"/>
+          <w:color w:val="000000"/>
+          <w:sz w:val="19"/>
+          <w:szCs w:val="19"/>
+          <w:highlight w:val="white"/>
+        </w:rPr>
+        <w:t xml:space="preserve"> </w:t>
+      </w:r>
+      <w:r>
+        <w:rPr>
+          <w:rFonts w:ascii="Consolas" w:hAnsi="Consolas" w:cs="Consolas"/>
+          <w:color w:val="808080"/>
+          <w:sz w:val="19"/>
+          <w:szCs w:val="19"/>
+          <w:highlight w:val="white"/>
+        </w:rPr>
+        <w:t>NULL,</w:t>
+      </w:r>
+    </w:p>
+    <w:p>
+      <w:pPr>
+        <w:pStyle w:val="ListParagraph"/>
+        <w:numPr>
+          <w:ilvl w:val="0"/>
+          <w:numId w:val="3"/>
+        </w:numPr>
+        <w:autoSpaceDE w:val="0"/>
+        <w:autoSpaceDN w:val="0"/>
+        <w:adjustRightInd w:val="0"/>
+        <w:spacing w:after="0" w:line="240" w:lineRule="auto"/>
+        <w:rPr>
+          <w:rFonts w:ascii="Consolas" w:hAnsi="Consolas" w:cs="Consolas"/>
+          <w:color w:val="808080"/>
+          <w:sz w:val="19"/>
+          <w:szCs w:val="19"/>
+          <w:highlight w:val="white"/>
+        </w:rPr>
+      </w:pPr>
+      <w:r>
+        <w:rPr>
+          <w:rFonts w:ascii="Consolas" w:hAnsi="Consolas" w:cs="Consolas"/>
+          <w:color w:val="000000"/>
+          <w:sz w:val="19"/>
+          <w:szCs w:val="19"/>
+          <w:highlight w:val="white"/>
+        </w:rPr>
+        <w:t>[FirstName] [varchar]</w:t>
+      </w:r>
+      <w:r>
+        <w:rPr>
+          <w:rFonts w:ascii="Consolas" w:hAnsi="Consolas" w:cs="Consolas"/>
+          <w:color w:val="808080"/>
+          <w:sz w:val="19"/>
+          <w:szCs w:val="19"/>
+          <w:highlight w:val="white"/>
+        </w:rPr>
+        <w:t>(</w:t>
+      </w:r>
+      <w:r>
+        <w:rPr>
+          <w:rFonts w:ascii="Consolas" w:hAnsi="Consolas" w:cs="Consolas"/>
+          <w:color w:val="000000"/>
+          <w:sz w:val="19"/>
+          <w:szCs w:val="19"/>
+          <w:highlight w:val="white"/>
+        </w:rPr>
+        <w:t>100</w:t>
+      </w:r>
+      <w:r>
+        <w:rPr>
+          <w:rFonts w:ascii="Consolas" w:hAnsi="Consolas" w:cs="Consolas"/>
+          <w:color w:val="808080"/>
+          <w:sz w:val="19"/>
+          <w:szCs w:val="19"/>
+          <w:highlight w:val="white"/>
+        </w:rPr>
+        <w:t>)</w:t>
+      </w:r>
+      <w:r>
+        <w:rPr>
+          <w:rFonts w:ascii="Consolas" w:hAnsi="Consolas" w:cs="Consolas"/>
+          <w:color w:val="000000"/>
+          <w:sz w:val="19"/>
+          <w:szCs w:val="19"/>
+          <w:highlight w:val="white"/>
+        </w:rPr>
+        <w:t xml:space="preserve"> </w:t>
+      </w:r>
+      <w:r>
+        <w:rPr>
+          <w:rFonts w:ascii="Consolas" w:hAnsi="Consolas" w:cs="Consolas"/>
+          <w:color w:val="808080"/>
+          <w:sz w:val="19"/>
+          <w:szCs w:val="19"/>
+          <w:highlight w:val="white"/>
+        </w:rPr>
+        <w:t>NULL,</w:t>
+      </w:r>
+    </w:p>
+    <w:p>
+      <w:pPr>
+        <w:pStyle w:val="ListParagraph"/>
+        <w:numPr>
+          <w:ilvl w:val="0"/>
+          <w:numId w:val="3"/>
+        </w:numPr>
+        <w:autoSpaceDE w:val="0"/>
+        <w:autoSpaceDN w:val="0"/>
+        <w:adjustRightInd w:val="0"/>
+        <w:spacing w:after="0" w:line="240" w:lineRule="auto"/>
+        <w:rPr>
+          <w:rFonts w:ascii="Consolas" w:hAnsi="Consolas" w:cs="Consolas"/>
+          <w:color w:val="808080"/>
+          <w:sz w:val="19"/>
+          <w:szCs w:val="19"/>
+          <w:highlight w:val="white"/>
+        </w:rPr>
+      </w:pPr>
+      <w:r>
+        <w:rPr>
+          <w:rFonts w:ascii="Consolas" w:hAnsi="Consolas" w:cs="Consolas"/>
+          <w:color w:val="000000"/>
+          <w:sz w:val="19"/>
+          <w:szCs w:val="19"/>
+          <w:highlight w:val="white"/>
+        </w:rPr>
+        <w:t>[</w:t>
+      </w:r>
+      <w:proofErr w:type="spellStart"/>
+      <w:r>
+        <w:rPr>
+          <w:rFonts w:ascii="Consolas" w:hAnsi="Consolas" w:cs="Consolas"/>
+          <w:color w:val="000000"/>
+          <w:sz w:val="19"/>
+          <w:szCs w:val="19"/>
+          <w:highlight w:val="white"/>
+        </w:rPr>
+        <w:t>LastName</w:t>
+      </w:r>
+      <w:proofErr w:type="spellEnd"/>
+      <w:r>
+        <w:rPr>
+          <w:rFonts w:ascii="Consolas" w:hAnsi="Consolas" w:cs="Consolas"/>
+          <w:color w:val="000000"/>
+          <w:sz w:val="19"/>
+          <w:szCs w:val="19"/>
+          <w:highlight w:val="white"/>
+        </w:rPr>
+        <w:t>] [varchar]</w:t>
+      </w:r>
+      <w:r>
+        <w:rPr>
+          <w:rFonts w:ascii="Consolas" w:hAnsi="Consolas" w:cs="Consolas"/>
+          <w:color w:val="808080"/>
+          <w:sz w:val="19"/>
+          <w:szCs w:val="19"/>
+          <w:highlight w:val="white"/>
+        </w:rPr>
+        <w:t>(</w:t>
+      </w:r>
+      <w:r>
+        <w:rPr>
+          <w:rFonts w:ascii="Consolas" w:hAnsi="Consolas" w:cs="Consolas"/>
+          <w:color w:val="000000"/>
+          <w:sz w:val="19"/>
+          <w:szCs w:val="19"/>
+          <w:highlight w:val="white"/>
+        </w:rPr>
+        <w:t>100</w:t>
+      </w:r>
+      <w:r>
+        <w:rPr>
+          <w:rFonts w:ascii="Consolas" w:hAnsi="Consolas" w:cs="Consolas"/>
+          <w:color w:val="808080"/>
+          <w:sz w:val="19"/>
+          <w:szCs w:val="19"/>
+          <w:highlight w:val="white"/>
+        </w:rPr>
+        <w:t>)</w:t>
+      </w:r>
+      <w:r>
+        <w:rPr>
+          <w:rFonts w:ascii="Consolas" w:hAnsi="Consolas" w:cs="Consolas"/>
+          <w:color w:val="000000"/>
+          <w:sz w:val="19"/>
+          <w:szCs w:val="19"/>
+          <w:highlight w:val="white"/>
+        </w:rPr>
+        <w:t xml:space="preserve"> </w:t>
+      </w:r>
+      <w:r>
+        <w:rPr>
+          <w:rFonts w:ascii="Consolas" w:hAnsi="Consolas" w:cs="Consolas"/>
+          <w:color w:val="808080"/>
+          <w:sz w:val="19"/>
+          <w:szCs w:val="19"/>
+          <w:highlight w:val="white"/>
+        </w:rPr>
+        <w:t xml:space="preserve">NULL, </w:t>
+      </w:r>
+    </w:p>
+    <w:p>
+      <w:pPr>
+        <w:pStyle w:val="ListParagraph"/>
+        <w:numPr>
+          <w:ilvl w:val="0"/>
+          <w:numId w:val="3"/>
+        </w:numPr>
+        <w:autoSpaceDE w:val="0"/>
+        <w:autoSpaceDN w:val="0"/>
+        <w:adjustRightInd w:val="0"/>
+        <w:spacing w:after="0" w:line="240" w:lineRule="auto"/>
+        <w:rPr>
+          <w:rFonts w:ascii="Consolas" w:hAnsi="Consolas" w:cs="Consolas"/>
+          <w:color w:val="000000"/>
+          <w:sz w:val="19"/>
+          <w:szCs w:val="19"/>
+          <w:highlight w:val="white"/>
+        </w:rPr>
+      </w:pPr>
+      <w:r>
+        <w:rPr>
+          <w:rFonts w:ascii="Consolas" w:hAnsi="Consolas" w:cs="Consolas"/>
+          <w:color w:val="000000"/>
+          <w:sz w:val="19"/>
+          <w:szCs w:val="19"/>
+          <w:highlight w:val="white"/>
+        </w:rPr>
+        <w:t>[State] [varchar]</w:t>
+      </w:r>
+      <w:r>
+        <w:rPr>
+          <w:rFonts w:ascii="Consolas" w:hAnsi="Consolas" w:cs="Consolas"/>
+          <w:color w:val="808080"/>
+          <w:sz w:val="19"/>
+          <w:szCs w:val="19"/>
+          <w:highlight w:val="white"/>
+        </w:rPr>
+        <w:t>(</w:t>
+      </w:r>
+      <w:r>
+        <w:rPr>
+          <w:rFonts w:ascii="Consolas" w:hAnsi="Consolas" w:cs="Consolas"/>
+          <w:color w:val="000000"/>
+          <w:sz w:val="19"/>
+          <w:szCs w:val="19"/>
+          <w:highlight w:val="white"/>
+        </w:rPr>
+        <w:t>2</w:t>
+      </w:r>
+      <w:r>
+        <w:rPr>
+          <w:rFonts w:ascii="Consolas" w:hAnsi="Consolas" w:cs="Consolas"/>
+          <w:color w:val="808080"/>
+          <w:sz w:val="19"/>
+          <w:szCs w:val="19"/>
+          <w:highlight w:val="white"/>
+        </w:rPr>
+        <w:t>)</w:t>
+      </w:r>
+      <w:r>
+        <w:rPr>
+          <w:rFonts w:ascii="Consolas" w:hAnsi="Consolas" w:cs="Consolas"/>
+          <w:color w:val="000000"/>
+          <w:sz w:val="19"/>
+          <w:szCs w:val="19"/>
+          <w:highlight w:val="white"/>
+        </w:rPr>
+        <w:t xml:space="preserve"> </w:t>
+      </w:r>
+      <w:r>
+        <w:rPr>
+          <w:rFonts w:ascii="Consolas" w:hAnsi="Consolas" w:cs="Consolas"/>
+          <w:color w:val="808080"/>
+          <w:sz w:val="19"/>
+          <w:szCs w:val="19"/>
+          <w:highlight w:val="white"/>
+        </w:rPr>
+        <w:t>NULL</w:t>
+      </w:r>
+    </w:p>
+    <w:p>
+      <w:pPr>
+        <w:pStyle w:val="ListParagraph"/>
+        <w:numPr>
+          <w:ilvl w:val="0"/>
+          <w:numId w:val="3"/>
+        </w:numPr>
+        <w:autoSpaceDE w:val="0"/>
+        <w:autoSpaceDN w:val="0"/>
+        <w:adjustRightInd w:val="0"/>
+        <w:spacing w:after="0" w:line="240" w:lineRule="auto"/>
+        <w:rPr>
+          <w:rFonts w:ascii="Consolas" w:hAnsi="Consolas" w:cs="Consolas"/>
+          <w:color w:val="000000"/>
+          <w:sz w:val="19"/>
+          <w:szCs w:val="19"/>
+          <w:highlight w:val="white"/>
+        </w:rPr>
+      </w:pPr>
+      <w:r>
+        <w:rPr>
+          <w:rFonts w:ascii="Consolas" w:hAnsi="Consolas" w:cs="Consolas"/>
+          <w:color w:val="808080"/>
+          <w:sz w:val="19"/>
+          <w:szCs w:val="19"/>
+          <w:highlight w:val="white"/>
+        </w:rPr>
+        <w:t>)</w:t>
+      </w:r>
+      <w:r>
+        <w:rPr>
+          <w:rFonts w:ascii="Consolas" w:hAnsi="Consolas" w:cs="Consolas"/>
+          <w:color w:val="000000"/>
+          <w:sz w:val="19"/>
+          <w:szCs w:val="19"/>
+          <w:highlight w:val="white"/>
+        </w:rPr>
+        <w:t xml:space="preserve"> </w:t>
+      </w:r>
+      <w:r>
+        <w:rPr>
+          <w:rFonts w:ascii="Consolas" w:hAnsi="Consolas" w:cs="Consolas"/>
+          <w:color w:val="0000FF"/>
+          <w:sz w:val="19"/>
+          <w:szCs w:val="19"/>
+          <w:highlight w:val="white"/>
+        </w:rPr>
+        <w:t>ON</w:t>
+      </w:r>
+      <w:r>
+        <w:rPr>
+          <w:rFonts w:ascii="Consolas" w:hAnsi="Consolas" w:cs="Consolas"/>
+          <w:color w:val="000000"/>
+          <w:sz w:val="19"/>
+          <w:szCs w:val="19"/>
+          <w:highlight w:val="white"/>
+        </w:rPr>
+        <w:t xml:space="preserve"> [PRIMARY]</w:t>
+      </w:r>
+    </w:p>
+    <w:p>
+      <w:pPr>
+        <w:pStyle w:val="ListParagraph"/>
+        <w:numPr>
+          <w:ilvl w:val="0"/>
+          <w:numId w:val="3"/>
+        </w:numPr>
+        <w:autoSpaceDE w:val="0"/>
+        <w:autoSpaceDN w:val="0"/>
+        <w:adjustRightInd w:val="0"/>
+        <w:spacing w:after="0" w:line="240" w:lineRule="auto"/>
+        <w:rPr>
+          <w:rFonts w:ascii="Consolas" w:hAnsi="Consolas" w:cs="Consolas"/>
+          <w:color w:val="000000"/>
+          <w:sz w:val="19"/>
+          <w:szCs w:val="19"/>
+          <w:highlight w:val="white"/>
+        </w:rPr>
+      </w:pPr>
+    </w:p>
+    <w:p>
+      <w:pPr>
+        <w:pStyle w:val="ListParagraph"/>
+        <w:numPr>
+          <w:ilvl w:val="0"/>
+          <w:numId w:val="3"/>
+        </w:numPr>
+        <w:rPr>
+          <w:rFonts w:ascii="Consolas" w:hAnsi="Consolas" w:cs="Consolas"/>
+          <w:color w:val="0000FF"/>
+          <w:sz w:val="19"/>
+          <w:szCs w:val="19"/>
+          <w:highlight w:val="white"/>
+        </w:rPr>
+      </w:pPr>
+      <w:r>
+        <w:rPr>
+          <w:rFonts w:ascii="Consolas" w:hAnsi="Consolas" w:cs="Consolas"/>
+          <w:color w:val="0000FF"/>
+          <w:sz w:val="19"/>
+          <w:szCs w:val="19"/>
+          <w:highlight w:val="white"/>
+        </w:rPr>
+        <w:t>GO</w:t>
+      </w:r>
+    </w:p>
+    <w:p/>
+    <w:p>
+      <w:r>
+        <w:t xml:space="preserve">Everyone seems to be writing services and WebAPI (Application Programming Interface) these days.  It’s a huge </w:t>
+      </w:r>
+      <w:r>
+        <w:rPr>
+          <w:i/>
+          <w:u w:val="single"/>
+        </w:rPr>
+        <w:t>buzz</w:t>
+      </w:r>
+      <w:r>
+        <w:t xml:space="preserve"> word and one that everyone wants on their resume.  This is not really new either so I suspect you’ve been writing them already. The sample controller that Microsoft puts into its solution works but it may not show you the best approach to writing services.  Do you return every response the same?  Why does the </w:t>
+      </w:r>
+      <w:proofErr w:type="spellStart"/>
+      <w:r>
+        <w:t>ValuesController</w:t>
+      </w:r>
+      <w:proofErr w:type="spellEnd"/>
+      <w:r>
+        <w:t xml:space="preserve"> in the sample return some with a List, some a string, and others with Void?  If you are familiar with WebAPI, you may already know the service can return different status codes to represent different responses.  With these response types, what are you returning?  There are multiple response codes and I’m guilty of writing them wrong. In attempting to #LearnGrowShare, I had initially started to watch a Pluralsight course on </w:t>
+      </w:r>
+      <w:r>
+        <w:rPr>
+          <w:i/>
+        </w:rPr>
+        <w:t xml:space="preserve">Building a RESTful API with ASP.NET Core </w:t>
+      </w:r>
+      <w:hyperlink r:id="rId8" w:history="1">
+        <w:r>
+          <w:rPr>
+            <w:rStyle w:val="Hyperlink"/>
+          </w:rPr>
+          <w:t>https://app.pluralsight.com/library/courses/asp-dot-net-core-restful-api-building/table-of-contents</w:t>
+        </w:r>
+      </w:hyperlink>
+      <w:r>
+        <w:t xml:space="preserve">.  While I haven’t finished this entire course, I started to get exposed to the different codes and my lack of knowledge on best API practices.  Microsoft’s documentation here </w:t>
+      </w:r>
+      <w:hyperlink r:id="rId9" w:history="1">
+        <w:r>
+          <w:rPr>
+            <w:rStyle w:val="Hyperlink"/>
+          </w:rPr>
+          <w:t>https://docs.microsoft.com/en-us/aspnet/web-api/overview/getting-started-with-aspnet-web-api/action-results</w:t>
+        </w:r>
+      </w:hyperlink>
+      <w:r>
+        <w:t xml:space="preserve"> goes more into the different way to response from your services.  Since there are so many different ways to respond, I wasn’t fully aware how Microsoft handled some of these cases until I found this article </w:t>
+      </w:r>
+      <w:hyperlink r:id="rId10" w:history="1">
+        <w:r>
+          <w:rPr>
+            <w:rStyle w:val="Hyperlink"/>
+          </w:rPr>
+          <w:t>https://www.exceptionnotfound.net/http-status-codes-in-asp-net-web-api-a-guided-tour/</w:t>
+        </w:r>
+      </w:hyperlink>
+      <w:r>
+        <w:t>.</w:t>
+      </w:r>
+    </w:p>
+    <w:p/>
+    <w:p>
+      <w:r>
+        <w:t>Add in Customer API</w:t>
+      </w:r>
+    </w:p>
+    <w:p>
+      <w:pPr>
+        <w:pStyle w:val="ListParagraph"/>
+        <w:numPr>
+          <w:ilvl w:val="0"/>
+          <w:numId w:val="3"/>
+        </w:numPr>
+      </w:pPr>
+      <w:r>
+        <w:t>Add in Controller</w:t>
+      </w:r>
+    </w:p>
+    <w:p>
+      <w:pPr>
+        <w:pStyle w:val="ListParagraph"/>
+        <w:numPr>
+          <w:ilvl w:val="0"/>
+          <w:numId w:val="3"/>
+        </w:numPr>
+      </w:pPr>
+      <w:r>
+        <w:t>Return Customer Information</w:t>
+      </w:r>
+    </w:p>
+    <w:p/>
+    <w:p>
+      <w:pPr>
+        <w:autoSpaceDE w:val="0"/>
+        <w:autoSpaceDN w:val="0"/>
+        <w:adjustRightInd w:val="0"/>
+        <w:spacing w:after="0" w:line="240" w:lineRule="auto"/>
+        <w:rPr>
+          <w:rFonts w:ascii="Consolas" w:hAnsi="Consolas" w:cs="Consolas"/>
+          <w:color w:val="000000"/>
+          <w:sz w:val="19"/>
+          <w:szCs w:val="19"/>
+        </w:rPr>
+      </w:pPr>
+      <w:proofErr w:type="spellStart"/>
+      <w:r>
+        <w:rPr>
+          <w:rFonts w:ascii="Consolas" w:hAnsi="Consolas" w:cs="Consolas"/>
+          <w:color w:val="000000"/>
+          <w:sz w:val="19"/>
+          <w:szCs w:val="19"/>
+        </w:rPr>
+        <w:t>services.AddDbContext</w:t>
+      </w:r>
+      <w:proofErr w:type="spellEnd"/>
+      <w:r>
+        <w:rPr>
+          <w:rFonts w:ascii="Consolas" w:hAnsi="Consolas" w:cs="Consolas"/>
+          <w:color w:val="000000"/>
+          <w:sz w:val="19"/>
+          <w:szCs w:val="19"/>
+        </w:rPr>
+        <w:t>&lt;</w:t>
+      </w:r>
+      <w:proofErr w:type="spellStart"/>
+      <w:r>
+        <w:rPr>
+          <w:rFonts w:ascii="Consolas" w:hAnsi="Consolas" w:cs="Consolas"/>
+          <w:color w:val="000000"/>
+          <w:sz w:val="19"/>
+          <w:szCs w:val="19"/>
+        </w:rPr>
+        <w:t>IBootStrapperContext</w:t>
+      </w:r>
+      <w:proofErr w:type="spellEnd"/>
+      <w:r>
+        <w:rPr>
+          <w:rFonts w:ascii="Consolas" w:hAnsi="Consolas" w:cs="Consolas"/>
+          <w:color w:val="000000"/>
+          <w:sz w:val="19"/>
+          <w:szCs w:val="19"/>
+        </w:rPr>
+        <w:t>&gt;(options =&gt;</w:t>
+      </w:r>
+    </w:p>
+    <w:p>
+      <w:pPr>
+        <w:rPr>
+          <w:rFonts w:ascii="Consolas" w:hAnsi="Consolas" w:cs="Consolas"/>
+          <w:color w:val="000000"/>
+          <w:sz w:val="19"/>
+          <w:szCs w:val="19"/>
+        </w:rPr>
+      </w:pPr>
+      <w:r>
+        <w:rPr>
+          <w:rFonts w:ascii="Consolas" w:hAnsi="Consolas" w:cs="Consolas"/>
+          <w:color w:val="000000"/>
+          <w:sz w:val="19"/>
+          <w:szCs w:val="19"/>
+        </w:rPr>
+        <w:t xml:space="preserve">                options.UseSqlServer(Configuration.GetConnectionString(</w:t>
+      </w:r>
+      <w:r>
+        <w:rPr>
+          <w:rFonts w:ascii="Consolas" w:hAnsi="Consolas" w:cs="Consolas"/>
+          <w:color w:val="A31515"/>
+          <w:sz w:val="19"/>
+          <w:szCs w:val="19"/>
+        </w:rPr>
+        <w:t>"DefaultConnection"</w:t>
+      </w:r>
+      <w:r>
+        <w:rPr>
+          <w:rFonts w:ascii="Consolas" w:hAnsi="Consolas" w:cs="Consolas"/>
+          <w:color w:val="000000"/>
+          <w:sz w:val="19"/>
+          <w:szCs w:val="19"/>
+        </w:rPr>
+        <w:t>)));</w:t>
+      </w:r>
+    </w:p>
+    <w:p>
+      <w:r>
+        <w:t xml:space="preserve">Adding </w:t>
+      </w:r>
+      <w:proofErr w:type="spellStart"/>
+      <w:r>
+        <w:t>Microsoft.EntityFrameworkCore</w:t>
+      </w:r>
+      <w:proofErr w:type="spellEnd"/>
+      <w:r>
+        <w:t xml:space="preserve"> to </w:t>
+      </w:r>
+      <w:r>
+        <w:t>API</w:t>
+      </w:r>
+    </w:p>
+    <w:p>
+      <w:r>
+        <w:t xml:space="preserve">Adding </w:t>
+      </w:r>
+      <w:proofErr w:type="spellStart"/>
+      <w:r>
+        <w:t>Microsoft.EntityFrameworkCore</w:t>
+      </w:r>
+      <w:r>
+        <w:t>.SqlServer</w:t>
+      </w:r>
+      <w:proofErr w:type="spellEnd"/>
+      <w:r>
+        <w:t xml:space="preserve"> to </w:t>
+      </w:r>
+      <w:r>
+        <w:t>API</w:t>
+      </w:r>
+    </w:p>
+    <w:p/>
+    <w:p>
+      <w:r>
+        <w:t xml:space="preserve">Adding </w:t>
+      </w:r>
+      <w:proofErr w:type="spellStart"/>
+      <w:r>
+        <w:t>Scutor</w:t>
+      </w:r>
+      <w:proofErr w:type="spellEnd"/>
+      <w:r>
+        <w:t xml:space="preserve"> to API</w:t>
+      </w:r>
+    </w:p>
+    <w:p>
+      <w:proofErr w:type="spellStart"/>
+      <w:r>
+        <w:t>services.Scan</w:t>
+      </w:r>
+      <w:proofErr w:type="spellEnd"/>
+      <w:r>
+        <w:t xml:space="preserve">(scan =&gt; </w:t>
+      </w:r>
+    </w:p>
+    <w:p>
+      <w:r>
+        <w:lastRenderedPageBreak/>
+        <w:t xml:space="preserve">    </w:t>
+      </w:r>
+      <w:proofErr w:type="spellStart"/>
+      <w:r>
+        <w:t>scan.FromCallingAssembly</w:t>
+      </w:r>
+      <w:proofErr w:type="spellEnd"/>
+      <w:r>
+        <w:t xml:space="preserve">()                    </w:t>
+      </w:r>
+    </w:p>
+    <w:p>
+      <w:r>
+        <w:t xml:space="preserve">        .</w:t>
+      </w:r>
+      <w:proofErr w:type="spellStart"/>
+      <w:r>
+        <w:t>AddClasses</w:t>
+      </w:r>
+      <w:proofErr w:type="spellEnd"/>
+      <w:r>
+        <w:t>()</w:t>
+      </w:r>
+    </w:p>
+    <w:p>
+      <w:r>
+        <w:t xml:space="preserve">        .</w:t>
+      </w:r>
+      <w:proofErr w:type="spellStart"/>
+      <w:r>
+        <w:t>AsMatchingInterface</w:t>
+      </w:r>
+      <w:proofErr w:type="spellEnd"/>
+      <w:r>
+        <w:t>());</w:t>
       </w:r>
       <w:bookmarkStart w:id="0" w:name="_GoBack"/>
       <w:bookmarkEnd w:id="0"/>
-    </w:p>
-    <w:p>
-      <w:pPr>
-        <w:pStyle w:val="ListParagraph"/>
-      </w:pPr>
     </w:p>
     <w:sectPr>
       <w:pgSz w:w="12240" w:h="15840"/>
@@ -343,7 +2231,7 @@
   <w:abstractNum w:abstractNumId="0" w15:restartNumberingAfterBreak="0">
     <w:nsid w:val="00336131"/>
     <w:multiLevelType w:val="hybridMultilevel"/>
-    <w:tmpl w:val="EAEAD1C0"/>
+    <w:tmpl w:val="6A688B78"/>
     <w:lvl w:ilvl="0" w:tplc="9DC62B6A">
       <w:numFmt w:val="bullet"/>
       <w:lvlText w:val="-"/>

</xml_diff>

<commit_message>
Add in Controller Tests
</commit_message>
<xml_diff>
--- a/Solution_Overview.docx
+++ b/Solution_Overview.docx
@@ -15,11 +15,9 @@
           <w:numId w:val="1"/>
         </w:numPr>
       </w:pPr>
-      <w:proofErr w:type="spellStart"/>
       <w:r>
         <w:t>ASPNET_WebApplication</w:t>
       </w:r>
-      <w:proofErr w:type="spellEnd"/>
     </w:p>
     <w:p>
       <w:pPr>
@@ -53,11 +51,9 @@
           <w:numId w:val="1"/>
         </w:numPr>
       </w:pPr>
-      <w:proofErr w:type="spellStart"/>
       <w:r>
         <w:t>DataAccess</w:t>
       </w:r>
-      <w:proofErr w:type="spellEnd"/>
     </w:p>
     <w:p>
       <w:pPr>
@@ -67,11 +63,9 @@
           <w:numId w:val="1"/>
         </w:numPr>
       </w:pPr>
-      <w:proofErr w:type="spellStart"/>
       <w:r>
         <w:t>Test.NUnitTestProject</w:t>
       </w:r>
-      <w:proofErr w:type="spellEnd"/>
     </w:p>
     <w:p>
       <w:pPr>
@@ -81,11 +75,9 @@
           <w:numId w:val="1"/>
         </w:numPr>
       </w:pPr>
-      <w:proofErr w:type="spellStart"/>
       <w:r>
         <w:t>Test.UIEdgeDriver</w:t>
       </w:r>
-      <w:proofErr w:type="spellEnd"/>
     </w:p>
     <w:p>
       <w:pPr>
@@ -104,13 +96,8 @@
         <w:ind w:left="0"/>
       </w:pPr>
       <w:r>
-        <w:t xml:space="preserve">Adding Dapper to </w:t>
-      </w:r>
-      <w:proofErr w:type="spellStart"/>
-      <w:r>
-        <w:t>DataAccess</w:t>
-      </w:r>
-      <w:proofErr w:type="spellEnd"/>
+        <w:t>Adding Dapper to DataAccess</w:t>
+      </w:r>
     </w:p>
     <w:p>
       <w:pPr>
@@ -120,19 +107,12 @@
       <w:r>
         <w:t xml:space="preserve">Adding </w:t>
       </w:r>
-      <w:proofErr w:type="spellStart"/>
       <w:r>
         <w:t>Microsoft.EntityFrameworkCore</w:t>
       </w:r>
-      <w:proofErr w:type="spellEnd"/>
-      <w:r>
-        <w:t xml:space="preserve"> to </w:t>
-      </w:r>
-      <w:proofErr w:type="spellStart"/>
-      <w:r>
-        <w:t>DataAccess</w:t>
-      </w:r>
-      <w:proofErr w:type="spellEnd"/>
+      <w:r>
+        <w:t xml:space="preserve"> to DataAccess</w:t>
+      </w:r>
     </w:p>
     <w:p>
       <w:pPr>
@@ -179,11 +159,9 @@
       <w:r>
         <w:t xml:space="preserve">Adding </w:t>
       </w:r>
-      <w:proofErr w:type="spellStart"/>
       <w:r>
         <w:t>Swashbuckle.AspNetCore</w:t>
       </w:r>
-      <w:proofErr w:type="spellEnd"/>
       <w:r>
         <w:t xml:space="preserve"> </w:t>
       </w:r>
@@ -227,11 +205,9 @@
       <w:r>
         <w:t xml:space="preserve">Adding </w:t>
       </w:r>
-      <w:proofErr w:type="spellStart"/>
       <w:r>
         <w:t>Microsoft.AspNetCore.Mvc.Formatters.Json</w:t>
       </w:r>
-      <w:proofErr w:type="spellEnd"/>
       <w:r>
         <w:t xml:space="preserve"> to ASPNET_API</w:t>
       </w:r>
@@ -279,13 +255,8 @@
           <w:numId w:val="2"/>
         </w:numPr>
       </w:pPr>
-      <w:proofErr w:type="spellStart"/>
-      <w:r>
-        <w:t>Web_API</w:t>
-      </w:r>
-      <w:proofErr w:type="spellEnd"/>
-      <w:r>
-        <w:t>: Change Settings for API to be 5001</w:t>
+      <w:r>
+        <w:t>Web_API: Change Settings for API to be 5001</w:t>
       </w:r>
     </w:p>
     <w:p>
@@ -314,15 +285,7 @@
         </w:numPr>
       </w:pPr>
       <w:r>
-        <w:t xml:space="preserve">Update </w:t>
-      </w:r>
-      <w:proofErr w:type="spellStart"/>
-      <w:r>
-        <w:t>Nuget</w:t>
-      </w:r>
-      <w:proofErr w:type="spellEnd"/>
-      <w:r>
-        <w:t xml:space="preserve"> Packages for Test project</w:t>
+        <w:t>Update Nuget Packages for Test project</w:t>
       </w:r>
     </w:p>
     <w:p>
@@ -343,15 +306,7 @@
         <w:ind w:left="0"/>
       </w:pPr>
       <w:r>
-        <w:t xml:space="preserve">Within </w:t>
-      </w:r>
-      <w:proofErr w:type="spellStart"/>
-      <w:r>
-        <w:t>DataAccess</w:t>
-      </w:r>
-      <w:proofErr w:type="spellEnd"/>
-      <w:r>
-        <w:t xml:space="preserve"> Classes</w:t>
+        <w:t>Within DataAccess Classes</w:t>
       </w:r>
     </w:p>
     <w:p>
@@ -392,11 +347,9 @@
           <w:numId w:val="3"/>
         </w:numPr>
       </w:pPr>
-      <w:proofErr w:type="spellStart"/>
       <w:r>
         <w:t>BootStrapper</w:t>
       </w:r>
-      <w:proofErr w:type="spellEnd"/>
     </w:p>
     <w:p>
       <w:pPr>
@@ -455,29 +408,7 @@
           <w:szCs w:val="19"/>
           <w:highlight w:val="white"/>
         </w:rPr>
-        <w:t xml:space="preserve"> [</w:t>
-      </w:r>
-      <w:proofErr w:type="spellStart"/>
-      <w:r>
-        <w:rPr>
-          <w:rFonts w:ascii="Consolas" w:hAnsi="Consolas" w:cs="Consolas"/>
-          <w:color w:val="000000"/>
-          <w:sz w:val="19"/>
-          <w:szCs w:val="19"/>
-          <w:highlight w:val="white"/>
-        </w:rPr>
-        <w:t>dbo</w:t>
-      </w:r>
-      <w:proofErr w:type="spellEnd"/>
-      <w:r>
-        <w:rPr>
-          <w:rFonts w:ascii="Consolas" w:hAnsi="Consolas" w:cs="Consolas"/>
-          <w:color w:val="000000"/>
-          <w:sz w:val="19"/>
-          <w:szCs w:val="19"/>
-          <w:highlight w:val="white"/>
-        </w:rPr>
-        <w:t>]</w:t>
+        <w:t xml:space="preserve"> [dbo]</w:t>
       </w:r>
       <w:r>
         <w:rPr>
@@ -497,29 +428,7 @@
           <w:szCs w:val="19"/>
           <w:highlight w:val="white"/>
         </w:rPr>
-        <w:t>[</w:t>
-      </w:r>
-      <w:proofErr w:type="spellStart"/>
-      <w:r>
-        <w:rPr>
-          <w:rFonts w:ascii="Consolas" w:hAnsi="Consolas" w:cs="Consolas"/>
-          <w:color w:val="000000"/>
-          <w:sz w:val="19"/>
-          <w:szCs w:val="19"/>
-          <w:highlight w:val="white"/>
-        </w:rPr>
-        <w:t>LogInformation</w:t>
-      </w:r>
-      <w:proofErr w:type="spellEnd"/>
-      <w:r>
-        <w:rPr>
-          <w:rFonts w:ascii="Consolas" w:hAnsi="Consolas" w:cs="Consolas"/>
-          <w:color w:val="000000"/>
-          <w:sz w:val="19"/>
-          <w:szCs w:val="19"/>
-          <w:highlight w:val="white"/>
-        </w:rPr>
-        <w:t>]</w:t>
+        <w:t>[LogInformation]</w:t>
       </w:r>
       <w:r>
         <w:rPr>
@@ -560,29 +469,7 @@
           <w:highlight w:val="white"/>
         </w:rPr>
         <w:tab/>
-        <w:t>[</w:t>
-      </w:r>
-      <w:proofErr w:type="spellStart"/>
-      <w:r>
-        <w:rPr>
-          <w:rFonts w:ascii="Consolas" w:hAnsi="Consolas" w:cs="Consolas"/>
-          <w:color w:val="000000"/>
-          <w:sz w:val="19"/>
-          <w:szCs w:val="19"/>
-          <w:highlight w:val="white"/>
-        </w:rPr>
-        <w:t>LogId</w:t>
-      </w:r>
-      <w:proofErr w:type="spellEnd"/>
-      <w:r>
-        <w:rPr>
-          <w:rFonts w:ascii="Consolas" w:hAnsi="Consolas" w:cs="Consolas"/>
-          <w:color w:val="000000"/>
-          <w:sz w:val="19"/>
-          <w:szCs w:val="19"/>
-          <w:highlight w:val="white"/>
-        </w:rPr>
-        <w:t xml:space="preserve">] [int] </w:t>
+        <w:t xml:space="preserve">[LogId] [int] </w:t>
       </w:r>
       <w:r>
         <w:rPr>
@@ -1354,29 +1241,7 @@
           <w:szCs w:val="19"/>
           <w:highlight w:val="white"/>
         </w:rPr>
-        <w:t xml:space="preserve"> [</w:t>
-      </w:r>
-      <w:proofErr w:type="spellStart"/>
-      <w:r>
-        <w:rPr>
-          <w:rFonts w:ascii="Consolas" w:hAnsi="Consolas" w:cs="Consolas"/>
-          <w:color w:val="000000"/>
-          <w:sz w:val="19"/>
-          <w:szCs w:val="19"/>
-          <w:highlight w:val="white"/>
-        </w:rPr>
-        <w:t>dbo</w:t>
-      </w:r>
-      <w:proofErr w:type="spellEnd"/>
-      <w:r>
-        <w:rPr>
-          <w:rFonts w:ascii="Consolas" w:hAnsi="Consolas" w:cs="Consolas"/>
-          <w:color w:val="000000"/>
-          <w:sz w:val="19"/>
-          <w:szCs w:val="19"/>
-          <w:highlight w:val="white"/>
-        </w:rPr>
-        <w:t>]</w:t>
+        <w:t xml:space="preserve"> [dbo]</w:t>
       </w:r>
       <w:r>
         <w:rPr>
@@ -1437,29 +1302,7 @@
           <w:highlight w:val="white"/>
         </w:rPr>
         <w:tab/>
-        <w:t>[</w:t>
-      </w:r>
-      <w:proofErr w:type="spellStart"/>
-      <w:r>
-        <w:rPr>
-          <w:rFonts w:ascii="Consolas" w:hAnsi="Consolas" w:cs="Consolas"/>
-          <w:color w:val="000000"/>
-          <w:sz w:val="19"/>
-          <w:szCs w:val="19"/>
-          <w:highlight w:val="white"/>
-        </w:rPr>
-        <w:t>CustomerId</w:t>
-      </w:r>
-      <w:proofErr w:type="spellEnd"/>
-      <w:r>
-        <w:rPr>
-          <w:rFonts w:ascii="Consolas" w:hAnsi="Consolas" w:cs="Consolas"/>
-          <w:color w:val="000000"/>
-          <w:sz w:val="19"/>
-          <w:szCs w:val="19"/>
-          <w:highlight w:val="white"/>
-        </w:rPr>
-        <w:t xml:space="preserve">] [int] </w:t>
+        <w:t xml:space="preserve">[CustomerId] [int] </w:t>
       </w:r>
       <w:r>
         <w:rPr>
@@ -1669,29 +1512,7 @@
           <w:szCs w:val="19"/>
           <w:highlight w:val="white"/>
         </w:rPr>
-        <w:t>[</w:t>
-      </w:r>
-      <w:proofErr w:type="spellStart"/>
-      <w:r>
-        <w:rPr>
-          <w:rFonts w:ascii="Consolas" w:hAnsi="Consolas" w:cs="Consolas"/>
-          <w:color w:val="000000"/>
-          <w:sz w:val="19"/>
-          <w:szCs w:val="19"/>
-          <w:highlight w:val="white"/>
-        </w:rPr>
-        <w:t>LastName</w:t>
-      </w:r>
-      <w:proofErr w:type="spellEnd"/>
-      <w:r>
-        <w:rPr>
-          <w:rFonts w:ascii="Consolas" w:hAnsi="Consolas" w:cs="Consolas"/>
-          <w:color w:val="000000"/>
-          <w:sz w:val="19"/>
-          <w:szCs w:val="19"/>
-          <w:highlight w:val="white"/>
-        </w:rPr>
-        <w:t>] [varchar]</w:t>
+        <w:t>[LastName] [varchar]</w:t>
       </w:r>
       <w:r>
         <w:rPr>
@@ -1943,15 +1764,7 @@
         <w:t>buzz</w:t>
       </w:r>
       <w:r>
-        <w:t xml:space="preserve"> word and one that everyone wants on their resume.  This is not really new either so I suspect you’ve been writing them already. The sample controller that Microsoft puts into its solution works but it may not show you the best approach to writing services.  Do you return every response the same?  Why does the </w:t>
-      </w:r>
-      <w:proofErr w:type="spellStart"/>
-      <w:r>
-        <w:t>ValuesController</w:t>
-      </w:r>
-      <w:proofErr w:type="spellEnd"/>
-      <w:r>
-        <w:t xml:space="preserve"> in the sample return some with a List, some a string, and others with Void?  If you are familiar with WebAPI, you may already know the service can return different status codes to represent different responses.  With these response types, what are you returning?  There are multiple response codes and I’m guilty of writing them wrong. In attempting to #LearnGrowShare, I had initially started to watch a Pluralsight course on </w:t>
+        <w:t xml:space="preserve"> word and one that everyone wants on their resume.  This is not really new either so I suspect you’ve been writing them already. The sample controller that Microsoft puts into its solution works but it may not show you the best approach to writing services.  Do you return every response the same?  Why does the ValuesController in the sample return some with a List, some a string, and others with Void?  If you are familiar with WebAPI, you may already know the service can return different status codes to represent different responses.  With these response types, what are you returning?  There are multiple response codes and I’m guilty of writing them wrong. In attempting to #LearnGrowShare, I had initially started to watch a Pluralsight course on </w:t>
       </w:r>
       <w:r>
         <w:rPr>
@@ -2037,45 +1850,14 @@
           <w:szCs w:val="19"/>
         </w:rPr>
       </w:pPr>
-      <w:proofErr w:type="spellStart"/>
-      <w:r>
-        <w:rPr>
-          <w:rFonts w:ascii="Consolas" w:hAnsi="Consolas" w:cs="Consolas"/>
-          <w:color w:val="000000"/>
-          <w:sz w:val="19"/>
-          <w:szCs w:val="19"/>
-        </w:rPr>
-        <w:t>services.AddDbContext</w:t>
-      </w:r>
-      <w:proofErr w:type="spellEnd"/>
-      <w:r>
-        <w:rPr>
-          <w:rFonts w:ascii="Consolas" w:hAnsi="Consolas" w:cs="Consolas"/>
-          <w:color w:val="000000"/>
-          <w:sz w:val="19"/>
-          <w:szCs w:val="19"/>
-        </w:rPr>
-        <w:t>&lt;</w:t>
-      </w:r>
-      <w:proofErr w:type="spellStart"/>
-      <w:r>
-        <w:rPr>
-          <w:rFonts w:ascii="Consolas" w:hAnsi="Consolas" w:cs="Consolas"/>
-          <w:color w:val="000000"/>
-          <w:sz w:val="19"/>
-          <w:szCs w:val="19"/>
-        </w:rPr>
-        <w:t>IBootStrapperContext</w:t>
-      </w:r>
-      <w:proofErr w:type="spellEnd"/>
-      <w:r>
-        <w:rPr>
-          <w:rFonts w:ascii="Consolas" w:hAnsi="Consolas" w:cs="Consolas"/>
-          <w:color w:val="000000"/>
-          <w:sz w:val="19"/>
-          <w:szCs w:val="19"/>
-        </w:rPr>
-        <w:t>&gt;(options =&gt;</w:t>
+      <w:r>
+        <w:rPr>
+          <w:rFonts w:ascii="Consolas" w:hAnsi="Consolas" w:cs="Consolas"/>
+          <w:color w:val="000000"/>
+          <w:sz w:val="19"/>
+          <w:szCs w:val="19"/>
+        </w:rPr>
+        <w:t>services.AddDbContext&lt;IBootStrapperContext&gt;(options =&gt;</w:t>
       </w:r>
     </w:p>
     <w:p>
@@ -2119,11 +1901,9 @@
       <w:r>
         <w:t xml:space="preserve">Adding </w:t>
       </w:r>
-      <w:proofErr w:type="spellStart"/>
       <w:r>
         <w:t>Microsoft.EntityFrameworkCore</w:t>
       </w:r>
-      <w:proofErr w:type="spellEnd"/>
       <w:r>
         <w:t xml:space="preserve"> to </w:t>
       </w:r>
@@ -2135,14 +1915,12 @@
       <w:r>
         <w:t xml:space="preserve">Adding </w:t>
       </w:r>
-      <w:proofErr w:type="spellStart"/>
       <w:r>
         <w:t>Microsoft.EntityFrameworkCore</w:t>
       </w:r>
       <w:r>
         <w:t>.SqlServer</w:t>
       </w:r>
-      <w:proofErr w:type="spellEnd"/>
       <w:r>
         <w:t xml:space="preserve"> to </w:t>
       </w:r>
@@ -2153,69 +1931,105 @@
     <w:p/>
     <w:p>
       <w:r>
-        <w:t xml:space="preserve">Adding </w:t>
-      </w:r>
-      <w:proofErr w:type="spellStart"/>
-      <w:r>
-        <w:t>Scutor</w:t>
-      </w:r>
-      <w:proofErr w:type="spellEnd"/>
-      <w:r>
-        <w:t xml:space="preserve"> to API</w:t>
-      </w:r>
-    </w:p>
-    <w:p>
-      <w:proofErr w:type="spellStart"/>
-      <w:r>
-        <w:t>services.Scan</w:t>
-      </w:r>
-      <w:proofErr w:type="spellEnd"/>
-      <w:r>
-        <w:t xml:space="preserve">(scan =&gt; </w:t>
+        <w:t>Adding Scutor to API</w:t>
+      </w:r>
+    </w:p>
+    <w:p>
+      <w:r>
+        <w:t xml:space="preserve">services.Scan(scan =&gt; </w:t>
       </w:r>
     </w:p>
     <w:p>
       <w:r>
         <w:lastRenderedPageBreak/>
-        <w:t xml:space="preserve">    </w:t>
-      </w:r>
-      <w:proofErr w:type="spellStart"/>
-      <w:r>
-        <w:t>scan.FromCallingAssembly</w:t>
-      </w:r>
-      <w:proofErr w:type="spellEnd"/>
-      <w:r>
-        <w:t xml:space="preserve">()                    </w:t>
-      </w:r>
-    </w:p>
-    <w:p>
-      <w:r>
-        <w:t xml:space="preserve">        .</w:t>
-      </w:r>
-      <w:proofErr w:type="spellStart"/>
-      <w:r>
-        <w:t>AddClasses</w:t>
-      </w:r>
-      <w:proofErr w:type="spellEnd"/>
-      <w:r>
-        <w:t>()</w:t>
-      </w:r>
-    </w:p>
-    <w:p>
-      <w:r>
-        <w:t xml:space="preserve">        .</w:t>
-      </w:r>
-      <w:proofErr w:type="spellStart"/>
-      <w:r>
-        <w:t>AsMatchingInterface</w:t>
-      </w:r>
-      <w:proofErr w:type="spellEnd"/>
-      <w:r>
-        <w:t>());</w:t>
+        <w:t xml:space="preserve">    scan.FromCallingAssembly()                    </w:t>
+      </w:r>
+    </w:p>
+    <w:p>
+      <w:r>
+        <w:t xml:space="preserve">        .AddClasses()</w:t>
+      </w:r>
+    </w:p>
+    <w:p>
+      <w:r>
+        <w:t xml:space="preserve">        .AsMatchingInterface());</w:t>
+      </w:r>
+    </w:p>
+    <w:p/>
+    <w:p/>
+    <w:p>
+      <w:r>
+        <w:t>Setup Unit testing of your Controllers</w:t>
+      </w:r>
+    </w:p>
+    <w:p>
+      <w:pPr>
+        <w:pStyle w:val="ListParagraph"/>
+        <w:numPr>
+          <w:ilvl w:val="0"/>
+          <w:numId w:val="3"/>
+        </w:numPr>
+      </w:pPr>
+      <w:r>
+        <w:t>Add Moq to Unit test Project.</w:t>
+      </w:r>
+    </w:p>
+    <w:p>
+      <w:pPr>
+        <w:pStyle w:val="ListParagraph"/>
+        <w:numPr>
+          <w:ilvl w:val="0"/>
+          <w:numId w:val="3"/>
+        </w:numPr>
+      </w:pPr>
+      <w:r>
+        <w:t>Write Test for GetAll Customers</w:t>
+      </w:r>
+    </w:p>
+    <w:p>
+      <w:pPr>
+        <w:pStyle w:val="ListParagraph"/>
+        <w:numPr>
+          <w:ilvl w:val="0"/>
+          <w:numId w:val="3"/>
+        </w:numPr>
+      </w:pPr>
+      <w:r>
+        <w:t>Add in additional Nuget Packages</w:t>
+      </w:r>
+    </w:p>
+    <w:p>
+      <w:pPr>
+        <w:pStyle w:val="ListParagraph"/>
+        <w:numPr>
+          <w:ilvl w:val="0"/>
+          <w:numId w:val="3"/>
+        </w:numPr>
+      </w:pPr>
+      <w:r>
+        <w:t>ASPNET_API</w:t>
+      </w:r>
+    </w:p>
+    <w:p>
+      <w:pPr>
+        <w:pStyle w:val="ListParagraph"/>
+        <w:numPr>
+          <w:ilvl w:val="0"/>
+          <w:numId w:val="3"/>
+        </w:numPr>
+      </w:pPr>
+      <w:r>
+        <w:t>DataAccess</w:t>
+      </w:r>
+    </w:p>
+    <w:p>
+      <w:r>
+        <w:t>** Write a few different Tests to Confirm working process. (Rich to fillout)</w:t>
       </w:r>
       <w:bookmarkStart w:id="0" w:name="_GoBack"/>
       <w:bookmarkEnd w:id="0"/>
     </w:p>
+    <w:p/>
     <w:sectPr>
       <w:pgSz w:w="12240" w:h="15840"/>
       <w:pgMar w:top="1440" w:right="1440" w:bottom="1440" w:left="1440" w:header="720" w:footer="720" w:gutter="0"/>

</xml_diff>

<commit_message>
Add in Customer WebApplication
</commit_message>
<xml_diff>
--- a/Solution_Overview.docx
+++ b/Solution_Overview.docx
@@ -2026,8 +2026,153 @@
       <w:r>
         <w:t>** Write a few different Tests to Confirm working process. (Rich to fillout)</w:t>
       </w:r>
+    </w:p>
+    <w:p/>
+    <w:p/>
+    <w:p>
+      <w:r>
+        <w:t>Now Lets work on the UI</w:t>
+      </w:r>
+    </w:p>
+    <w:p>
+      <w:pPr>
+        <w:pStyle w:val="ListParagraph"/>
+        <w:numPr>
+          <w:ilvl w:val="0"/>
+          <w:numId w:val="3"/>
+        </w:numPr>
+      </w:pPr>
+      <w:r>
+        <w:t>Add Controller</w:t>
+      </w:r>
+    </w:p>
+    <w:p>
+      <w:pPr>
+        <w:pStyle w:val="ListParagraph"/>
+        <w:numPr>
+          <w:ilvl w:val="0"/>
+          <w:numId w:val="3"/>
+        </w:numPr>
+      </w:pPr>
+      <w:r>
+        <w:t>MVC Controller with Read/Write actions</w:t>
+      </w:r>
+    </w:p>
+    <w:p>
+      <w:pPr>
+        <w:pStyle w:val="ListParagraph"/>
+        <w:numPr>
+          <w:ilvl w:val="0"/>
+          <w:numId w:val="3"/>
+        </w:numPr>
+      </w:pPr>
+      <w:r>
+        <w:t>CustomerController</w:t>
+      </w:r>
+    </w:p>
+    <w:p>
+      <w:pPr>
+        <w:pStyle w:val="ListParagraph"/>
+        <w:numPr>
+          <w:ilvl w:val="0"/>
+          <w:numId w:val="3"/>
+        </w:numPr>
+      </w:pPr>
+      <w:r>
+        <w:t>Connect to WebAPI Solution</w:t>
+      </w:r>
+    </w:p>
+    <w:p>
+      <w:pPr>
+        <w:pStyle w:val="ListParagraph"/>
+        <w:numPr>
+          <w:ilvl w:val="0"/>
+          <w:numId w:val="3"/>
+        </w:numPr>
+      </w:pPr>
+      <w:r>
+        <w:t>Create Model</w:t>
+      </w:r>
+    </w:p>
+    <w:p>
+      <w:pPr>
+        <w:pStyle w:val="ListParagraph"/>
+        <w:numPr>
+          <w:ilvl w:val="0"/>
+          <w:numId w:val="3"/>
+        </w:numPr>
+      </w:pPr>
+      <w:r>
+        <w:t>Create View</w:t>
+      </w:r>
+    </w:p>
+    <w:p/>
+    <w:p>
+      <w:pPr>
+        <w:pStyle w:val="ListParagraph"/>
+        <w:numPr>
+          <w:ilvl w:val="0"/>
+          <w:numId w:val="3"/>
+        </w:numPr>
+      </w:pPr>
+      <w:r>
+        <w:t>Then Add in all the rest of the Views</w:t>
+      </w:r>
+    </w:p>
+    <w:p>
+      <w:pPr>
+        <w:pStyle w:val="ListParagraph"/>
+      </w:pPr>
+    </w:p>
+    <w:p>
+      <w:pPr>
+        <w:pStyle w:val="ListParagraph"/>
+        <w:numPr>
+          <w:ilvl w:val="1"/>
+          <w:numId w:val="3"/>
+        </w:numPr>
+      </w:pPr>
+      <w:r>
+        <w:t>Details</w:t>
+      </w:r>
+    </w:p>
+    <w:p>
+      <w:pPr>
+        <w:pStyle w:val="ListParagraph"/>
+        <w:numPr>
+          <w:ilvl w:val="1"/>
+          <w:numId w:val="3"/>
+        </w:numPr>
+      </w:pPr>
+      <w:r>
+        <w:t>Create</w:t>
+      </w:r>
+    </w:p>
+    <w:p>
+      <w:pPr>
+        <w:pStyle w:val="ListParagraph"/>
+        <w:numPr>
+          <w:ilvl w:val="1"/>
+          <w:numId w:val="3"/>
+        </w:numPr>
+      </w:pPr>
+      <w:r>
+        <w:t>Edit</w:t>
+      </w:r>
       <w:bookmarkStart w:id="0" w:name="_GoBack"/>
       <w:bookmarkEnd w:id="0"/>
+    </w:p>
+    <w:p>
+      <w:pPr>
+        <w:pStyle w:val="ListParagraph"/>
+        <w:numPr>
+          <w:ilvl w:val="1"/>
+          <w:numId w:val="3"/>
+        </w:numPr>
+      </w:pPr>
+      <w:r>
+        <w:t>Delete</w:t>
+      </w:r>
     </w:p>
     <w:p/>
     <w:sectPr>
@@ -2057,7 +2202,7 @@
         <w:rFonts w:ascii="Calibri" w:eastAsiaTheme="minorHAnsi" w:hAnsi="Calibri" w:cs="Calibri" w:hint="default"/>
       </w:rPr>
     </w:lvl>
-    <w:lvl w:ilvl="1" w:tplc="04090003" w:tentative="1">
+    <w:lvl w:ilvl="1" w:tplc="04090003">
       <w:start w:val="1"/>
       <w:numFmt w:val="bullet"/>
       <w:lvlText w:val="o"/>

</xml_diff>

<commit_message>
Add in Bootstrapper Connections and Token APIs
</commit_message>
<xml_diff>
--- a/Solution_Overview.docx
+++ b/Solution_Overview.docx
@@ -2278,10 +2278,7 @@
       </w:r>
       <w:proofErr w:type="spellEnd"/>
       <w:r>
-        <w:t xml:space="preserve"> to </w:t>
-      </w:r>
-      <w:r>
-        <w:t>API</w:t>
+        <w:t xml:space="preserve"> to API</w:t>
       </w:r>
     </w:p>
     <w:p>
@@ -2299,10 +2296,7 @@
       <w:proofErr w:type="spellEnd"/>
       <w:proofErr w:type="gramEnd"/>
       <w:r>
-        <w:t xml:space="preserve"> to </w:t>
-      </w:r>
-      <w:r>
-        <w:t>API</w:t>
+        <w:t xml:space="preserve"> to API</w:t>
       </w:r>
     </w:p>
     <w:p/>
@@ -2480,11 +2474,9 @@
       <w:r>
         <w:t xml:space="preserve">** Write a few different Tests to Confirm working process. (Rich to </w:t>
       </w:r>
-      <w:proofErr w:type="spellStart"/>
-      <w:r>
-        <w:t>fillout</w:t>
-      </w:r>
-      <w:proofErr w:type="spellEnd"/>
+      <w:r>
+        <w:t>fill out</w:t>
+      </w:r>
       <w:r>
         <w:t>)</w:t>
       </w:r>
@@ -2651,19 +2643,7 @@
           <w:rPr>
             <w:rStyle w:val="Hyperlink"/>
           </w:rPr>
-          <w:t>https://dotnetcoretutorials.com/2017/09/23/usi</w:t>
-        </w:r>
-        <w:r>
-          <w:rPr>
-            <w:rStyle w:val="Hyperlink"/>
-          </w:rPr>
-          <w:t>n</w:t>
-        </w:r>
-        <w:r>
-          <w:rPr>
-            <w:rStyle w:val="Hyperlink"/>
-          </w:rPr>
-          <w:t>g-automapper-asp-net-core/</w:t>
+          <w:t>https://dotnetcoretutorials.com/2017/09/23/using-automapper-asp-net-core/</w:t>
         </w:r>
       </w:hyperlink>
     </w:p>
@@ -2687,45 +2667,101 @@
       <w:proofErr w:type="spellStart"/>
       <w:proofErr w:type="gramStart"/>
       <w:r>
-        <w:t>AutoMapper.Extensions.Microsoft.Depe</w:t>
+        <w:t>AutoMapper.Extensions.Microsoft.DependencyInjection</w:t>
+      </w:r>
+      <w:proofErr w:type="spellEnd"/>
+      <w:proofErr w:type="gramEnd"/>
+    </w:p>
+    <w:p>
+      <w:r>
+        <w:lastRenderedPageBreak/>
+        <w:t>Add in Service Layer DTO</w:t>
+      </w:r>
+    </w:p>
+    <w:p>
+      <w:pPr>
+        <w:pStyle w:val="ListParagraph"/>
+        <w:numPr>
+          <w:ilvl w:val="0"/>
+          <w:numId w:val="3"/>
+        </w:numPr>
+      </w:pPr>
+      <w:proofErr w:type="spellStart"/>
+      <w:r>
+        <w:t>CustomerDTO</w:t>
+      </w:r>
+      <w:proofErr w:type="spellEnd"/>
+    </w:p>
+    <w:p/>
+    <w:p>
+      <w:r>
+        <w:t>Within View, Hide ID Fields</w:t>
+      </w:r>
+    </w:p>
+    <w:p/>
+    <w:p>
+      <w:r>
+        <w:t>Add ASP.NET Identity Tables to Solution.</w:t>
+      </w:r>
+    </w:p>
+    <w:p>
+      <w:hyperlink r:id="rId13" w:history="1">
+        <w:r>
+          <w:rPr>
+            <w:rStyle w:val="Hyperlink"/>
+          </w:rPr>
+          <w:t>https://entityframework.net/knowledge-base/28636511/how-to-create-asp-net-identity-tables-inside-exist</w:t>
+        </w:r>
+        <w:r>
+          <w:rPr>
+            <w:rStyle w:val="Hyperlink"/>
+          </w:rPr>
+          <w:t>i</w:t>
+        </w:r>
+        <w:r>
+          <w:rPr>
+            <w:rStyle w:val="Hyperlink"/>
+          </w:rPr>
+          <w:t>ng-database-</w:t>
+        </w:r>
+      </w:hyperlink>
+    </w:p>
+    <w:p>
+      <w:r>
+        <w:t>I</w:t>
+      </w:r>
+      <w:r>
+        <w:t xml:space="preserve">nstall </w:t>
+      </w:r>
+      <w:proofErr w:type="spellStart"/>
+      <w:r>
+        <w:t>system.identitymodel.tokens.jwt</w:t>
+      </w:r>
+      <w:proofErr w:type="spellEnd"/>
+      <w:r>
+        <w:t xml:space="preserve"> to API </w:t>
+      </w:r>
+    </w:p>
+    <w:p/>
+    <w:p>
+      <w:r>
+        <w:t>UGH…  Going to need to do this a few more times.</w:t>
+      </w:r>
+    </w:p>
+    <w:p>
+      <w:r>
+        <w:t>Setup Routing</w:t>
+      </w:r>
+    </w:p>
+    <w:p>
+      <w:r>
+        <w:t>Create Login</w:t>
       </w:r>
       <w:bookmarkStart w:id="0" w:name="_GoBack"/>
       <w:bookmarkEnd w:id="0"/>
-      <w:r>
-        <w:t>ndencyInjection</w:t>
-      </w:r>
-      <w:proofErr w:type="spellEnd"/>
-      <w:proofErr w:type="gramEnd"/>
-    </w:p>
-    <w:p>
-      <w:r>
-        <w:lastRenderedPageBreak/>
-        <w:t>Add in Service Layer DTO</w:t>
-      </w:r>
-    </w:p>
-    <w:p>
-      <w:pPr>
-        <w:pStyle w:val="ListParagraph"/>
-        <w:numPr>
-          <w:ilvl w:val="0"/>
-          <w:numId w:val="3"/>
-        </w:numPr>
-      </w:pPr>
-      <w:proofErr w:type="spellStart"/>
-      <w:r>
-        <w:t>CustomerDTO</w:t>
-      </w:r>
-      <w:proofErr w:type="spellEnd"/>
-    </w:p>
-    <w:p>
-      <w:pPr>
-        <w:pStyle w:val="ListParagraph"/>
-        <w:numPr>
-          <w:ilvl w:val="0"/>
-          <w:numId w:val="3"/>
-        </w:numPr>
-      </w:pPr>
-    </w:p>
+    </w:p>
+    <w:p/>
+    <w:p/>
     <w:sectPr>
       <w:pgSz w:w="12240" w:h="15840"/>
       <w:pgMar w:top="1440" w:right="1440" w:bottom="1440" w:left="1440" w:header="720" w:footer="720" w:gutter="0"/>

</xml_diff>